<commit_message>
reknit to share with coauthors
</commit_message>
<xml_diff>
--- a/reasons_paper_v2.docx
+++ b/reasons_paper_v2.docx
@@ -73,7 +73,13 @@
         <w:t xml:space="preserve"> </w:t>
       </w:r>
       <w:r>
-        <w:t xml:space="preserve">surveys</w:t>
+        <w:t xml:space="preserve">surveys,</w:t>
+      </w:r>
+      <w:r>
+        <w:t xml:space="preserve"> </w:t>
+      </w:r>
+      <w:r>
+        <w:t xml:space="preserve">2009-2020</w:t>
       </w:r>
     </w:p>
     <w:p>
@@ -181,13 +187,13 @@
         <w:pStyle w:val="Author"/>
       </w:pPr>
       <w:r>
-        <w:t xml:space="preserve">Kuor</w:t>
-      </w:r>
-      <w:r>
-        <w:t xml:space="preserve"> </w:t>
-      </w:r>
-      <w:r>
-        <w:t xml:space="preserve">Kumoji</w:t>
+        <w:t xml:space="preserve">Cameron</w:t>
+      </w:r>
+      <w:r>
+        <w:t xml:space="preserve"> </w:t>
+      </w:r>
+      <w:r>
+        <w:t xml:space="preserve">Taylor</w:t>
       </w:r>
       <w:r>
         <w:rPr>
@@ -198,26 +204,6 @@
     </w:p>
     <w:p>
       <w:pPr>
-        <w:pStyle w:val="Author"/>
-      </w:pPr>
-      <w:r>
-        <w:t xml:space="preserve">Cameron</w:t>
-      </w:r>
-      <w:r>
-        <w:t xml:space="preserve"> </w:t>
-      </w:r>
-      <w:r>
-        <w:t xml:space="preserve">Taylor</w:t>
-      </w:r>
-      <w:r>
-        <w:rPr>
-          <w:rStyle w:val="FootnoteReference"/>
-        </w:rPr>
-        <w:footnoteReference w:id="32"/>
-      </w:r>
-    </w:p>
-    <w:p>
-      <w:pPr>
         <w:pStyle w:val="Date"/>
       </w:pPr>
       <w:r>
@@ -233,7 +219,7 @@
         <w:t xml:space="preserve"> </w:t>
       </w:r>
       <w:r>
-        <w:t xml:space="preserve">08</w:t>
+        <w:t xml:space="preserve">09</w:t>
       </w:r>
       <w:r>
         <w:t xml:space="preserve"> </w:t>
@@ -3029,7 +3015,7 @@
         <w:t xml:space="preserve">currently]</w:t>
       </w:r>
     </w:p>
-    <w:bookmarkStart w:id="35" w:name="introduction"/>
+    <w:bookmarkStart w:id="33" w:name="introduction"/>
     <w:p>
       <w:pPr>
         <w:pStyle w:val="Heading1"/>
@@ -3146,7 +3132,7 @@
         <w:t xml:space="preserve">reviewed 22 available studies in 2011 for reasons why nets went unused, finding that discomfort due to heat and perceived low risk of malaria due to low mosquito density were the primary reasons cited, but noted that findings were tentative given the dearth of published studies. Since this time, large national household surveys including Malaria Indicator Surveys (MIS) and Demographic and Health Surveys (DHS) have in several cases added questions about reasons for not using nets. This paper summarizes the available MIS and DHS data and explores trends in ITNs use. Finally, recommendations are given for further exploration of reasons for non-use of ITNs.</w:t>
       </w:r>
     </w:p>
-    <w:bookmarkStart w:id="34" w:name="study-objectives"/>
+    <w:bookmarkStart w:id="32" w:name="study-objectives"/>
     <w:p>
       <w:pPr>
         <w:pStyle w:val="Heading2"/>
@@ -3187,137 +3173,137 @@
         <w:t xml:space="preserve">Of nets that went unused, what are the primary reported reasons for non-use, and how do reasons vary by country and net supply?</w:t>
       </w:r>
     </w:p>
+    <w:bookmarkEnd w:id="32"/>
+    <w:bookmarkEnd w:id="33"/>
+    <w:bookmarkStart w:id="34" w:name="methods"/>
+    <w:p>
+      <w:pPr>
+        <w:pStyle w:val="Heading1"/>
+      </w:pPr>
+      <w:r>
+        <w:t xml:space="preserve">Methods</w:t>
+      </w:r>
+    </w:p>
+    <w:p>
+      <w:pPr>
+        <w:pStyle w:val="FirstParagraph"/>
+      </w:pPr>
+      <w:r>
+        <w:t xml:space="preserve">For the first study objective, 155 DHS, MIS, and MICS surveys conducted since 2003 were downloaded with permission from dhsprogram.com and mics.unicef.org. Each dataset was reshaped to a long format to create a net file with details including its age, whether it was an ITN, the number of users, and whether it was reported to have been used the previous night. The Roll Back Malaria indicator for the percentage of nets used the previous night was calculated for all surveys and linear regression was used to assess temporal changes for each type of survey. To evaluate net use in the context of household ITN supply, a variable was created according to ITN supply levels where</w:t>
+      </w:r>
+      <w:r>
+        <w:t xml:space="preserve"> </w:t>
+      </w:r>
+      <w:r>
+        <w:t xml:space="preserve">“</w:t>
+      </w:r>
+      <w:r>
+        <w:t xml:space="preserve">not enough</w:t>
+      </w:r>
+      <w:r>
+        <w:t xml:space="preserve">”</w:t>
+      </w:r>
+      <w:r>
+        <w:t xml:space="preserve"> </w:t>
+      </w:r>
+      <w:r>
+        <w:t xml:space="preserve">indicated less than 0.5 nets available per person (less than one ITN per two people),</w:t>
+      </w:r>
+      <w:r>
+        <w:t xml:space="preserve"> </w:t>
+      </w:r>
+      <w:r>
+        <w:t xml:space="preserve">“</w:t>
+      </w:r>
+      <w:r>
+        <w:t xml:space="preserve">enough</w:t>
+      </w:r>
+      <w:r>
+        <w:t xml:space="preserve">”</w:t>
+      </w:r>
+      <w:r>
+        <w:t xml:space="preserve"> </w:t>
+      </w:r>
+      <w:r>
+        <w:t xml:space="preserve">indicated 0.5 to 0.75 nets available per person (at least one ITN per two people), and</w:t>
+      </w:r>
+      <w:r>
+        <w:t xml:space="preserve"> </w:t>
+      </w:r>
+      <w:r>
+        <w:t xml:space="preserve">“</w:t>
+      </w:r>
+      <w:r>
+        <w:t xml:space="preserve">more than enough</w:t>
+      </w:r>
+      <w:r>
+        <w:t xml:space="preserve">”</w:t>
+      </w:r>
+      <w:r>
+        <w:t xml:space="preserve"> </w:t>
+      </w:r>
+      <w:r>
+        <w:t xml:space="preserve">nets indicated a supply of 0.75 or more nets available per person (i.e. at least two nets per three people). Households consisting of one person with one net were categorized as</w:t>
+      </w:r>
+      <w:r>
+        <w:t xml:space="preserve"> </w:t>
+      </w:r>
+      <w:r>
+        <w:t xml:space="preserve">‘</w:t>
+      </w:r>
+      <w:r>
+        <w:t xml:space="preserve">enough</w:t>
+      </w:r>
+      <w:r>
+        <w:t xml:space="preserve">’</w:t>
+      </w:r>
+      <w:r>
+        <w:t xml:space="preserve">, rather than</w:t>
+      </w:r>
+      <w:r>
+        <w:t xml:space="preserve"> </w:t>
+      </w:r>
+      <w:r>
+        <w:t xml:space="preserve">“</w:t>
+      </w:r>
+      <w:r>
+        <w:t xml:space="preserve">more than enough</w:t>
+      </w:r>
+      <w:r>
+        <w:t xml:space="preserve">”</w:t>
+      </w:r>
+      <w:r>
+        <w:t xml:space="preserve">. For this variable, both untreated nets and ITNs were included.</w:t>
+      </w:r>
+    </w:p>
+    <w:p>
+      <w:pPr>
+        <w:pStyle w:val="BodyText"/>
+      </w:pPr>
+      <w:r>
+        <w:t xml:space="preserve">For the second study objective, all DHS and MIS surveys were reviewed and twenty-four surveys from nine countries from 2009 or later were identified as having included a follow-up question asking why the nets were not used. Ten were Malaria Indicator Surveys, conducted during peak malaria transmission season (approximately three months of fieldwork), and fourteen were DHS surveys including the Madagascar 2021 DHS, Nigeria 2018 DHS, the Tanzania 2015-16 DHS/MIS, and eight continuous DHS surveys from Senegal (2011-2019). The DHS surveys also aligned with peak malaria transmission season but were conducted over a longer time period (up to 10 months in Senegal). The</w:t>
+      </w:r>
+      <w:r>
+        <w:t xml:space="preserve"> </w:t>
+      </w:r>
+      <w:r>
+        <w:t xml:space="preserve">“</w:t>
+      </w:r>
+      <w:r>
+        <w:t xml:space="preserve">svy</w:t>
+      </w:r>
+      <w:r>
+        <w:t xml:space="preserve">”</w:t>
+      </w:r>
+      <w:r>
+        <w:t xml:space="preserve"> </w:t>
+      </w:r>
+      <w:r>
+        <w:t xml:space="preserve">family of commands in Stata 17 was used to appropriately weight results within each country. Plots were produced with R.</w:t>
+      </w:r>
+    </w:p>
     <w:bookmarkEnd w:id="34"/>
-    <w:bookmarkEnd w:id="35"/>
-    <w:bookmarkStart w:id="36" w:name="methods"/>
-    <w:p>
-      <w:pPr>
-        <w:pStyle w:val="Heading1"/>
-      </w:pPr>
-      <w:r>
-        <w:t xml:space="preserve">Methods</w:t>
-      </w:r>
-    </w:p>
-    <w:p>
-      <w:pPr>
-        <w:pStyle w:val="FirstParagraph"/>
-      </w:pPr>
-      <w:r>
-        <w:t xml:space="preserve">For the first study objective, 155 DHS, MIS, and MICS surveys conducted since 2003 were downloaded with permission from dhsprogram.com and mics.unicef.org. Each dataset was reshaped to a long format to create a net file with details including its age, whether it was an ITN, the number of users, and whether it was reported to have been used the previous night. The Roll Back Malaria indicator for the percentage of nets used the previous night was calculated for all surveys and linear regression was used to assess temporal changes for each type of survey. To evaluate net use in the context of household ITN supply, a variable was created according to ITN supply levels where</w:t>
-      </w:r>
-      <w:r>
-        <w:t xml:space="preserve"> </w:t>
-      </w:r>
-      <w:r>
-        <w:t xml:space="preserve">“</w:t>
-      </w:r>
-      <w:r>
-        <w:t xml:space="preserve">not enough</w:t>
-      </w:r>
-      <w:r>
-        <w:t xml:space="preserve">”</w:t>
-      </w:r>
-      <w:r>
-        <w:t xml:space="preserve"> </w:t>
-      </w:r>
-      <w:r>
-        <w:t xml:space="preserve">indicated less than 0.5 nets available per person (less than one ITN per two people),</w:t>
-      </w:r>
-      <w:r>
-        <w:t xml:space="preserve"> </w:t>
-      </w:r>
-      <w:r>
-        <w:t xml:space="preserve">“</w:t>
-      </w:r>
-      <w:r>
-        <w:t xml:space="preserve">enough</w:t>
-      </w:r>
-      <w:r>
-        <w:t xml:space="preserve">”</w:t>
-      </w:r>
-      <w:r>
-        <w:t xml:space="preserve"> </w:t>
-      </w:r>
-      <w:r>
-        <w:t xml:space="preserve">indicated 0.5 to 0.75 nets available per person (at least one ITN per two people), and</w:t>
-      </w:r>
-      <w:r>
-        <w:t xml:space="preserve"> </w:t>
-      </w:r>
-      <w:r>
-        <w:t xml:space="preserve">“</w:t>
-      </w:r>
-      <w:r>
-        <w:t xml:space="preserve">more than enough</w:t>
-      </w:r>
-      <w:r>
-        <w:t xml:space="preserve">”</w:t>
-      </w:r>
-      <w:r>
-        <w:t xml:space="preserve"> </w:t>
-      </w:r>
-      <w:r>
-        <w:t xml:space="preserve">nets indicated a supply of 0.75 or more nets available per person (i.e. at least two nets per three people). Households consisting of one person with one net were categorized as</w:t>
-      </w:r>
-      <w:r>
-        <w:t xml:space="preserve"> </w:t>
-      </w:r>
-      <w:r>
-        <w:t xml:space="preserve">‘</w:t>
-      </w:r>
-      <w:r>
-        <w:t xml:space="preserve">enough</w:t>
-      </w:r>
-      <w:r>
-        <w:t xml:space="preserve">’</w:t>
-      </w:r>
-      <w:r>
-        <w:t xml:space="preserve">, rather than</w:t>
-      </w:r>
-      <w:r>
-        <w:t xml:space="preserve"> </w:t>
-      </w:r>
-      <w:r>
-        <w:t xml:space="preserve">“</w:t>
-      </w:r>
-      <w:r>
-        <w:t xml:space="preserve">more than enough</w:t>
-      </w:r>
-      <w:r>
-        <w:t xml:space="preserve">”</w:t>
-      </w:r>
-      <w:r>
-        <w:t xml:space="preserve">. For this variable, both untreated nets and ITNs were included.</w:t>
-      </w:r>
-    </w:p>
-    <w:p>
-      <w:pPr>
-        <w:pStyle w:val="BodyText"/>
-      </w:pPr>
-      <w:r>
-        <w:t xml:space="preserve">For the second study objective, all DHS and MIS surveys were reviewed and twenty-four surveys from nine countries from 2009 or later were identified as having included a follow-up question asking why the nets were not used. Ten were Malaria Indicator Surveys, conducted during peak malaria transmission season (approximately three months of fieldwork), and fourteen were DHS surveys including the Madagascar 2021 DHS, Nigeria 2018 DHS, the Tanzania 2015-16 DHS/MIS, and eight continuous DHS surveys from Senegal (2011-2019). The DHS surveys also aligned with peak malaria transmission season but were conducted over a longer time period (up to 10 months in Senegal). The</w:t>
-      </w:r>
-      <w:r>
-        <w:t xml:space="preserve"> </w:t>
-      </w:r>
-      <w:r>
-        <w:t xml:space="preserve">“</w:t>
-      </w:r>
-      <w:r>
-        <w:t xml:space="preserve">svy</w:t>
-      </w:r>
-      <w:r>
-        <w:t xml:space="preserve">”</w:t>
-      </w:r>
-      <w:r>
-        <w:t xml:space="preserve"> </w:t>
-      </w:r>
-      <w:r>
-        <w:t xml:space="preserve">family of commands in Stata 17 was used to appropriately weight results within each country. Plots were produced with R.</w:t>
-      </w:r>
-    </w:p>
-    <w:bookmarkEnd w:id="36"/>
-    <w:bookmarkStart w:id="56" w:name="results"/>
+    <w:bookmarkStart w:id="54" w:name="results"/>
     <w:p>
       <w:pPr>
         <w:pStyle w:val="Heading1"/>
@@ -3352,18 +3338,18 @@
           <wp:inline>
             <wp:extent cx="5943600" cy="4754880"/>
             <wp:effectExtent b="0" l="0" r="0" t="0"/>
-            <wp:docPr descr="Figure 1: Percentage of nets used the night before, DHS, MICS, MIS surveys 2003-2020" title="" id="38" name="Picture"/>
+            <wp:docPr descr="Figure 1: Percentage of nets used the night before, DHS, MICS, MIS surveys 2003-2020" title="" id="36" name="Picture"/>
             <a:graphic>
               <a:graphicData uri="http://schemas.openxmlformats.org/drawingml/2006/picture">
                 <pic:pic>
                   <pic:nvPicPr>
-                    <pic:cNvPr descr="reasons_paper_v2_files/figure-docx/fig-netsused-1.png" id="39" name="Picture"/>
+                    <pic:cNvPr descr="reasons_paper_v2_files/figure-docx/fig-netsused-1.png" id="37" name="Picture"/>
                     <pic:cNvPicPr>
                       <a:picLocks noChangeArrowheads="1" noChangeAspect="1"/>
                     </pic:cNvPicPr>
                   </pic:nvPicPr>
                   <pic:blipFill>
-                    <a:blip r:embed="rId37"/>
+                    <a:blip r:embed="rId35"/>
                     <a:stretch>
                       <a:fillRect/>
                     </a:stretch>
@@ -3466,18 +3452,18 @@
           <wp:inline>
             <wp:extent cx="5943600" cy="4245428"/>
             <wp:effectExtent b="0" l="0" r="0" t="0"/>
-            <wp:docPr descr="Figure 2: Violin plots with means for ITNs used the previous night and population use of ITNs, by household net supply level." title="" id="41" name="Picture"/>
+            <wp:docPr descr="Figure 2: Violin plots with means for ITNs used the previous night and population use of ITNs, by household net supply level." title="" id="39" name="Picture"/>
             <a:graphic>
               <a:graphicData uri="http://schemas.openxmlformats.org/drawingml/2006/picture">
                 <pic:pic>
                   <pic:nvPicPr>
-                    <pic:cNvPr descr="reasons_paper_v2_files/figure-docx/fig-violin-1.png" id="42" name="Picture"/>
+                    <pic:cNvPr descr="reasons_paper_v2_files/figure-docx/fig-violin-1.png" id="40" name="Picture"/>
                     <pic:cNvPicPr>
                       <a:picLocks noChangeArrowheads="1" noChangeAspect="1"/>
                     </pic:cNvPicPr>
                   </pic:nvPicPr>
                   <pic:blipFill>
-                    <a:blip r:embed="rId40"/>
+                    <a:blip r:embed="rId38"/>
                     <a:stretch>
                       <a:fillRect/>
                     </a:stretch>
@@ -3512,7 +3498,7 @@
         <w:t xml:space="preserve">Figure 2: Violin plots with means for ITNs used the previous night and population use of ITNs, by household net supply level.</w:t>
       </w:r>
     </w:p>
-    <w:bookmarkStart w:id="55" w:name="reported-reasons-for-not-using-nets"/>
+    <w:bookmarkStart w:id="53" w:name="reported-reasons-for-not-using-nets"/>
     <w:p>
       <w:pPr>
         <w:pStyle w:val="Heading2"/>
@@ -4537,18 +4523,18 @@
           <wp:inline>
             <wp:extent cx="5943600" cy="4245428"/>
             <wp:effectExtent b="0" l="0" r="0" t="0"/>
-            <wp:docPr descr="Figure 3: Summary of reasons nets were not used, across surveys" title="" id="44" name="Picture"/>
+            <wp:docPr descr="Figure 3: Summary of reasons nets were not used, across surveys" title="" id="42" name="Picture"/>
             <a:graphic>
               <a:graphicData uri="http://schemas.openxmlformats.org/drawingml/2006/picture">
                 <pic:pic>
                   <pic:nvPicPr>
-                    <pic:cNvPr descr="reasons_paper_v2_files/figure-docx/summ-reas-cat-1.png" id="45" name="Picture"/>
+                    <pic:cNvPr descr="reasons_paper_v2_files/figure-docx/summ-reas-cat-1.png" id="43" name="Picture"/>
                     <pic:cNvPicPr>
                       <a:picLocks noChangeArrowheads="1" noChangeAspect="1"/>
                     </pic:cNvPicPr>
                   </pic:nvPicPr>
                   <pic:blipFill>
-                    <a:blip r:embed="rId43"/>
+                    <a:blip r:embed="rId41"/>
                     <a:stretch>
                       <a:fillRect/>
                     </a:stretch>
@@ -4681,18 +4667,18 @@
           <wp:inline>
             <wp:extent cx="5943600" cy="2971800"/>
             <wp:effectExtent b="0" l="0" r="0" t="0"/>
-            <wp:docPr descr="Figure 4: Summary of reasons across surveys, by household supply of ITNs" title="" id="47" name="Picture"/>
+            <wp:docPr descr="Figure 4: Summary of reasons across surveys, by household supply of ITNs" title="" id="45" name="Picture"/>
             <a:graphic>
               <a:graphicData uri="http://schemas.openxmlformats.org/drawingml/2006/picture">
                 <pic:pic>
                   <pic:nvPicPr>
-                    <pic:cNvPr descr="reasons_paper_v2_files/figure-docx/fig-cats-1.png" id="48" name="Picture"/>
+                    <pic:cNvPr descr="reasons_paper_v2_files/figure-docx/fig-cats-1.png" id="46" name="Picture"/>
                     <pic:cNvPicPr>
                       <a:picLocks noChangeArrowheads="1" noChangeAspect="1"/>
                     </pic:cNvPicPr>
                   </pic:nvPicPr>
                   <pic:blipFill>
-                    <a:blip r:embed="rId46"/>
+                    <a:blip r:embed="rId44"/>
                     <a:stretch>
                       <a:fillRect/>
                     </a:stretch>
@@ -4944,18 +4930,18 @@
           <wp:inline>
             <wp:extent cx="5943600" cy="5943600"/>
             <wp:effectExtent b="0" l="0" r="0" t="0"/>
-            <wp:docPr descr="Figure 5: Year-round net use and reasons for not using nets, Senegal 2008-2019" title="" id="50" name="Picture"/>
+            <wp:docPr descr="Figure 5: Year-round net use and reasons for not using nets, Senegal 2008-2019" title="" id="48" name="Picture"/>
             <a:graphic>
               <a:graphicData uri="http://schemas.openxmlformats.org/drawingml/2006/picture">
                 <pic:pic>
                   <pic:nvPicPr>
-                    <pic:cNvPr descr="reasons_paper_v2_files/figure-docx/fig-sen-1.png" id="51" name="Picture"/>
+                    <pic:cNvPr descr="reasons_paper_v2_files/figure-docx/fig-sen-1.png" id="49" name="Picture"/>
                     <pic:cNvPicPr>
                       <a:picLocks noChangeArrowheads="1" noChangeAspect="1"/>
                     </pic:cNvPicPr>
                   </pic:nvPicPr>
                   <pic:blipFill>
-                    <a:blip r:embed="rId49"/>
+                    <a:blip r:embed="rId47"/>
                     <a:stretch>
                       <a:fillRect/>
                     </a:stretch>
@@ -4999,18 +4985,18 @@
           <wp:inline>
             <wp:extent cx="5943600" cy="4245428"/>
             <wp:effectExtent b="0" l="0" r="0" t="0"/>
-            <wp:docPr descr="Figure 6: Reported net use and reasons for non-use, Senegal 2011-2019" title="" id="53" name="Picture"/>
+            <wp:docPr descr="Figure 6: Reported net use and reasons for non-use, Senegal 2011-2019" title="" id="51" name="Picture"/>
             <a:graphic>
               <a:graphicData uri="http://schemas.openxmlformats.org/drawingml/2006/picture">
                 <pic:pic>
                   <pic:nvPicPr>
-                    <pic:cNvPr descr="reasons_paper_v2_files/figure-docx/seasons-fig-1.png" id="54" name="Picture"/>
+                    <pic:cNvPr descr="reasons_paper_v2_files/figure-docx/seasons-fig-1.png" id="52" name="Picture"/>
                     <pic:cNvPicPr>
                       <a:picLocks noChangeArrowheads="1" noChangeAspect="1"/>
                     </pic:cNvPicPr>
                   </pic:nvPicPr>
                   <pic:blipFill>
-                    <a:blip r:embed="rId52"/>
+                    <a:blip r:embed="rId50"/>
                     <a:stretch>
                       <a:fillRect/>
                     </a:stretch>
@@ -5080,15 +5066,622 @@
         <w:t xml:space="preserve">peaked during the drier months.</w:t>
       </w:r>
     </w:p>
+    <w:bookmarkEnd w:id="53"/>
+    <w:bookmarkEnd w:id="54"/>
+    <w:bookmarkStart w:id="56" w:name="discussion"/>
+    <w:p>
+      <w:pPr>
+        <w:pStyle w:val="Heading1"/>
+      </w:pPr>
+      <w:r>
+        <w:t xml:space="preserve">Discussion</w:t>
+      </w:r>
+    </w:p>
+    <w:p>
+      <w:pPr>
+        <w:pStyle w:val="FirstParagraph"/>
+      </w:pPr>
+      <w:r>
+        <w:t xml:space="preserve">Over the past nearly twenty years, an average of over 70% of ITNs were reported as being used the previous night in 155 large household surveys from forty-six countries. Questions about why nets go unused have only been included in twenty-four surveys from nine countries, but among these, the primary reasons given are that unused nets are surplus to immediate requirements or are not needed due to perceived low risk of malaria and/or mosquito bites. Responses related to extra nets were more frequent among households owning more ITNs than deemed strictly necessary by WHO (one ITN per two people)</w:t>
+      </w:r>
+      <w:r>
+        <w:t xml:space="preserve"> </w:t>
+      </w:r>
+      <w:r>
+        <w:t xml:space="preserve">[18]</w:t>
+      </w:r>
+      <w:r>
+        <w:t xml:space="preserve">. Unsurprisingly, the proportion of nets used the previous night was lower in households with</w:t>
+      </w:r>
+      <w:r>
+        <w:t xml:space="preserve"> </w:t>
+      </w:r>
+      <w:r>
+        <w:t xml:space="preserve">“</w:t>
+      </w:r>
+      <w:r>
+        <w:t xml:space="preserve">more than enough</w:t>
+      </w:r>
+      <w:r>
+        <w:t xml:space="preserve">”</w:t>
+      </w:r>
+      <w:r>
+        <w:t xml:space="preserve"> </w:t>
+      </w:r>
+      <w:r>
+        <w:t xml:space="preserve">nets than in households with less than enough or</w:t>
+      </w:r>
+      <w:r>
+        <w:t xml:space="preserve"> </w:t>
+      </w:r>
+      <w:r>
+        <w:t xml:space="preserve">“</w:t>
+      </w:r>
+      <w:r>
+        <w:t xml:space="preserve">enough</w:t>
+      </w:r>
+      <w:r>
+        <w:t xml:space="preserve">”</w:t>
+      </w:r>
+      <w:r>
+        <w:t xml:space="preserve"> </w:t>
+      </w:r>
+      <w:r>
+        <w:t xml:space="preserve">nets, while at the same time, the proportion of people that used an ITN the previous night was highest in households with</w:t>
+      </w:r>
+      <w:r>
+        <w:t xml:space="preserve"> </w:t>
+      </w:r>
+      <w:r>
+        <w:t xml:space="preserve">“</w:t>
+      </w:r>
+      <w:r>
+        <w:t xml:space="preserve">enough</w:t>
+      </w:r>
+      <w:r>
+        <w:t xml:space="preserve">”</w:t>
+      </w:r>
+      <w:r>
+        <w:t xml:space="preserve"> </w:t>
+      </w:r>
+      <w:r>
+        <w:t xml:space="preserve">or</w:t>
+      </w:r>
+      <w:r>
+        <w:t xml:space="preserve"> </w:t>
+      </w:r>
+      <w:r>
+        <w:t xml:space="preserve">“</w:t>
+      </w:r>
+      <w:r>
+        <w:t xml:space="preserve">more than enough</w:t>
+      </w:r>
+      <w:r>
+        <w:t xml:space="preserve">”</w:t>
+      </w:r>
+      <w:r>
+        <w:t xml:space="preserve"> </w:t>
+      </w:r>
+      <w:r>
+        <w:t xml:space="preserve">ITNs. Households with more than one ITN per two people may have acquired additional nets to cover individual sleeping spaces or to accommodate sleepers who cannot share a sleeping space and thus are able to have most household members sleep under a net; other households may have extra nets being saved for later use, when current nets wear out. Households with</w:t>
+      </w:r>
+      <w:r>
+        <w:t xml:space="preserve"> </w:t>
+      </w:r>
+      <w:r>
+        <w:t xml:space="preserve">“</w:t>
+      </w:r>
+      <w:r>
+        <w:t xml:space="preserve">not enough</w:t>
+      </w:r>
+      <w:r>
+        <w:t xml:space="preserve">”</w:t>
+      </w:r>
+      <w:r>
+        <w:t xml:space="preserve"> </w:t>
+      </w:r>
+      <w:r>
+        <w:t xml:space="preserve">ITNs had lower rates of population use, but high rates of nets being used - indicating that these households are using the nets that they have, and are challenged primarily by not having enough for other members of the family. It should be noted that having</w:t>
+      </w:r>
+      <w:r>
+        <w:t xml:space="preserve"> </w:t>
+      </w:r>
+      <w:r>
+        <w:t xml:space="preserve">‘</w:t>
+      </w:r>
+      <w:r>
+        <w:t xml:space="preserve">extra</w:t>
+      </w:r>
+      <w:r>
+        <w:t xml:space="preserve">’</w:t>
+      </w:r>
+      <w:r>
+        <w:t xml:space="preserve"> </w:t>
+      </w:r>
+      <w:r>
+        <w:t xml:space="preserve">nets is reflective of the inherent inefficiencies of ITN distribution systems, wherein some households will have too few while others may receive additional nets slightly earlier than required</w:t>
+      </w:r>
+      <w:r>
+        <w:t xml:space="preserve"> </w:t>
+      </w:r>
+      <w:r>
+        <w:t xml:space="preserve">[2]</w:t>
+      </w:r>
+      <w:r>
+        <w:t xml:space="preserve">. The authors view having extra nets on hand within households as a positive, given the unpredictability of net replacement timing.</w:t>
+      </w:r>
+    </w:p>
+    <w:p>
+      <w:pPr>
+        <w:pStyle w:val="BodyText"/>
+      </w:pPr>
+      <w:r>
+        <w:t xml:space="preserve">Reasons related to net attributes, including size, shape, color, texture, and mosquito-killing ability, were inconsistently included in survey questionnaires, but represented a negligible fraction of reasons for not using nets. While this does not preclude these issues from contributing to net non-use, it provides some evidence that these issues are not top of mind when families are making net use decisions. The 2011 Pulford review findings</w:t>
+      </w:r>
+      <w:r>
+        <w:t xml:space="preserve"> </w:t>
+      </w:r>
+      <w:r>
+        <w:t xml:space="preserve">[6]</w:t>
+      </w:r>
+      <w:r>
+        <w:t xml:space="preserve"> </w:t>
+      </w:r>
+      <w:r>
+        <w:t xml:space="preserve">that discomfort due to heat and perceived low mosquito density were the most widely identified reasons for non-use are partially confirmed here; heat per se was not widely reported in more recent surveys, but risk perception as a category, particularly for Senegal, was a key driver. Pulford et al also use categories such as</w:t>
+      </w:r>
+      <w:r>
+        <w:t xml:space="preserve"> </w:t>
+      </w:r>
+      <w:r>
+        <w:t xml:space="preserve">“</w:t>
+      </w:r>
+      <w:r>
+        <w:t xml:space="preserve">social factors</w:t>
+      </w:r>
+      <w:r>
+        <w:t xml:space="preserve">”</w:t>
+      </w:r>
+      <w:r>
+        <w:t xml:space="preserve"> </w:t>
+      </w:r>
+      <w:r>
+        <w:t xml:space="preserve">(sleeping elsewhere),</w:t>
+      </w:r>
+      <w:r>
+        <w:t xml:space="preserve"> </w:t>
+      </w:r>
+      <w:r>
+        <w:t xml:space="preserve">“</w:t>
+      </w:r>
+      <w:r>
+        <w:t xml:space="preserve">technical factors</w:t>
+      </w:r>
+      <w:r>
+        <w:t xml:space="preserve">”</w:t>
+      </w:r>
+      <w:r>
+        <w:t xml:space="preserve"> </w:t>
+      </w:r>
+      <w:r>
+        <w:t xml:space="preserve">(not being able to hang a net), which are considered</w:t>
+      </w:r>
+      <w:r>
+        <w:t xml:space="preserve"> </w:t>
+      </w:r>
+      <w:r>
+        <w:t xml:space="preserve">“</w:t>
+      </w:r>
+      <w:r>
+        <w:t xml:space="preserve">objective</w:t>
+      </w:r>
+      <w:r>
+        <w:t xml:space="preserve">”</w:t>
+      </w:r>
+      <w:r>
+        <w:t xml:space="preserve"> </w:t>
+      </w:r>
+      <w:r>
+        <w:t xml:space="preserve">reasons for non-use in our study. Pulford’s review, conducted just as universal coverage campaigns were scaling up, was limited to 22 studies between 1990 and 2010. Since this time, a number of qualitative research studies have also been conducted, in which respondents cite being bothered by net attributes including smell, itching, shape, and size</w:t>
+      </w:r>
+      <w:r>
+        <w:t xml:space="preserve"> </w:t>
+      </w:r>
+      <w:r>
+        <w:t xml:space="preserve">[12, 19–21]</w:t>
+      </w:r>
+      <w:r>
+        <w:t xml:space="preserve">. However, these reasons are only rarely cited during quantitative surveys included in this study. Research from Senegal indicates that initial itching or smell are transitory, noticeable when nets are first received, but subsiding over time, not impeding net use</w:t>
+      </w:r>
+      <w:r>
+        <w:t xml:space="preserve"> </w:t>
+      </w:r>
+      <w:r>
+        <w:t xml:space="preserve">[20]</w:t>
+      </w:r>
+      <w:r>
+        <w:t xml:space="preserve">. Other less preferable attributes of nets may similarly be less noticeable over time, and are no longer a key reason for non-use, particularly when, as in most countries distributing ITNs, there are seldom enough nets in good condition for everyone to use. Families are thus obliged to use the imperfect ITNs they have, or risk contracting malaria.</w:t>
+      </w:r>
+    </w:p>
+    <w:p>
+      <w:pPr>
+        <w:pStyle w:val="BodyText"/>
+      </w:pPr>
+      <w:r>
+        <w:t xml:space="preserve">Nearly 80 unique answer options were included across the surveys. The categorization of responses into</w:t>
+      </w:r>
+      <w:r>
+        <w:t xml:space="preserve"> </w:t>
+      </w:r>
+      <w:r>
+        <w:t xml:space="preserve">“</w:t>
+      </w:r>
+      <w:r>
+        <w:t xml:space="preserve">extra</w:t>
+      </w:r>
+      <w:r>
+        <w:t xml:space="preserve">”</w:t>
+      </w:r>
+      <w:r>
+        <w:t xml:space="preserve">,</w:t>
+      </w:r>
+      <w:r>
+        <w:t xml:space="preserve"> </w:t>
+      </w:r>
+      <w:r>
+        <w:t xml:space="preserve">“</w:t>
+      </w:r>
+      <w:r>
+        <w:t xml:space="preserve">risk perception</w:t>
+      </w:r>
+      <w:r>
+        <w:t xml:space="preserve">”</w:t>
+      </w:r>
+      <w:r>
+        <w:t xml:space="preserve">,</w:t>
+      </w:r>
+      <w:r>
+        <w:t xml:space="preserve"> </w:t>
+      </w:r>
+      <w:r>
+        <w:t xml:space="preserve">“</w:t>
+      </w:r>
+      <w:r>
+        <w:t xml:space="preserve">objective</w:t>
+      </w:r>
+      <w:r>
+        <w:t xml:space="preserve">”</w:t>
+      </w:r>
+      <w:r>
+        <w:t xml:space="preserve">,</w:t>
+      </w:r>
+      <w:r>
+        <w:t xml:space="preserve"> </w:t>
+      </w:r>
+      <w:r>
+        <w:t xml:space="preserve">“</w:t>
+      </w:r>
+      <w:r>
+        <w:t xml:space="preserve">subjective</w:t>
+      </w:r>
+      <w:r>
+        <w:t xml:space="preserve">”</w:t>
+      </w:r>
+      <w:r>
+        <w:t xml:space="preserve">, etc., is intended to facilitate interpretation and guide national malaria programmes and their partners in designing appropriate responses for improving net use. Where the majority of unused nets are not used due to subjective reasons, social behaviour change may be able to change attitudes and behaviours; however, where most nets are unused due to being too old or torn, programmes may need to focus on net maintenance behaviours and/or additional ITN distribution to improve ITN use rates.</w:t>
+      </w:r>
+    </w:p>
+    <w:p>
+      <w:pPr>
+        <w:pStyle w:val="BodyText"/>
+      </w:pPr>
+      <w:r>
+        <w:t xml:space="preserve">As one example, Senegal has focused messaging over the last decade to address the perceived lower risk of malaria in the hot/dry season, in part because of findings in these surveys, through the</w:t>
+      </w:r>
+      <w:r>
+        <w:t xml:space="preserve"> </w:t>
+      </w:r>
+      <w:r>
+        <w:t xml:space="preserve">“</w:t>
+      </w:r>
+      <w:r>
+        <w:t xml:space="preserve">Trois Toutes</w:t>
+      </w:r>
+      <w:r>
+        <w:t xml:space="preserve">”</w:t>
+      </w:r>
+      <w:r>
+        <w:t xml:space="preserve"> </w:t>
+      </w:r>
+      <w:r>
+        <w:t xml:space="preserve">campaign (</w:t>
+      </w:r>
+      <w:r>
+        <w:t xml:space="preserve">“</w:t>
+      </w:r>
+      <w:r>
+        <w:t xml:space="preserve">Toute la famille, toutes les nuits, toute l’année</w:t>
+      </w:r>
+      <w:r>
+        <w:t xml:space="preserve">”</w:t>
+      </w:r>
+      <w:r>
+        <w:t xml:space="preserve"> </w:t>
+      </w:r>
+      <w:r>
+        <w:t xml:space="preserve">or</w:t>
+      </w:r>
+      <w:r>
+        <w:t xml:space="preserve"> </w:t>
+      </w:r>
+      <w:r>
+        <w:t xml:space="preserve">“</w:t>
+      </w:r>
+      <w:r>
+        <w:t xml:space="preserve">Every family member; every night; all year round</w:t>
+      </w:r>
+      <w:r>
+        <w:t xml:space="preserve">”</w:t>
+      </w:r>
+      <w:r>
+        <w:t xml:space="preserve">). Self-reported use of nets all year round has increased over time, although it remains unclear whether this is driven primarily by corresponding increases in overall access to ITNs with the household, or represent real changes in behaviour for more consistent ITN use. The continuous DHS in Senegal, conducted over multiple months annually for the last eight years, present a unique opportunity for assessing trends over time in year-round use, as well as evaluating the associations between seasons and frequency of certain responses, notably</w:t>
+      </w:r>
+      <w:r>
+        <w:t xml:space="preserve"> </w:t>
+      </w:r>
+      <w:r>
+        <w:t xml:space="preserve">“</w:t>
+      </w:r>
+      <w:r>
+        <w:t xml:space="preserve">no/few mosquitoes</w:t>
+      </w:r>
+      <w:r>
+        <w:t xml:space="preserve">”</w:t>
+      </w:r>
+      <w:r>
+        <w:t xml:space="preserve">. Indeed, net use peaks during periods of high malaria transmission, while the proportion of nets not used due to</w:t>
+      </w:r>
+      <w:r>
+        <w:t xml:space="preserve"> </w:t>
+      </w:r>
+      <w:r>
+        <w:t xml:space="preserve">“</w:t>
+      </w:r>
+      <w:r>
+        <w:t xml:space="preserve">no mosquitoes</w:t>
+      </w:r>
+      <w:r>
+        <w:t xml:space="preserve">”</w:t>
+      </w:r>
+      <w:r>
+        <w:t xml:space="preserve"> </w:t>
+      </w:r>
+      <w:r>
+        <w:t xml:space="preserve">peaks during the hot dry season when mosquito densities are substantially lower.</w:t>
+      </w:r>
+    </w:p>
+    <w:p>
+      <w:pPr>
+        <w:pStyle w:val="BodyText"/>
+      </w:pPr>
+      <w:r>
+        <w:t xml:space="preserve">Another example of refining the net non-use question to better inform programming is from Uganda. Following the 2009 survey Uganda implemented</w:t>
+      </w:r>
+      <w:r>
+        <w:t xml:space="preserve"> </w:t>
+      </w:r>
+      <w:r>
+        <w:t xml:space="preserve">“</w:t>
+      </w:r>
+      <w:r>
+        <w:t xml:space="preserve">hang up campaigns</w:t>
+      </w:r>
+      <w:r>
+        <w:t xml:space="preserve">”</w:t>
+      </w:r>
+      <w:r>
+        <w:t xml:space="preserve"> </w:t>
+      </w:r>
+      <w:r>
+        <w:t xml:space="preserve">to ensure nets were hung and used, partially in response to low hanging rates observed in the 2009 and other surveys. Operational research showed that these hang up campaigns did not improve hanging or use rates, as net hanging increased at similar rates over time in control and intervention groups</w:t>
+      </w:r>
+      <w:r>
+        <w:t xml:space="preserve"> </w:t>
+      </w:r>
+      <w:r>
+        <w:t xml:space="preserve">[22]</w:t>
+      </w:r>
+      <w:r>
+        <w:t xml:space="preserve">. In its most recent surveys, Uganda teased apart the nebulous</w:t>
+      </w:r>
+      <w:r>
+        <w:t xml:space="preserve"> </w:t>
+      </w:r>
+      <w:r>
+        <w:t xml:space="preserve">“</w:t>
+      </w:r>
+      <w:r>
+        <w:t xml:space="preserve">not hung</w:t>
+      </w:r>
+      <w:r>
+        <w:t xml:space="preserve">”</w:t>
+      </w:r>
+      <w:r>
+        <w:t xml:space="preserve"> </w:t>
+      </w:r>
+      <w:r>
+        <w:t xml:space="preserve">answer option to better focus on specific barriers to net use, enabling the programme to understand what lies behind the non-use of nets. Key reasons for non-use in 2018 were</w:t>
+      </w:r>
+      <w:r>
+        <w:t xml:space="preserve"> </w:t>
+      </w:r>
+      <w:r>
+        <w:t xml:space="preserve">“</w:t>
+      </w:r>
+      <w:r>
+        <w:t xml:space="preserve">saving net for later</w:t>
+      </w:r>
+      <w:r>
+        <w:t xml:space="preserve">”</w:t>
+      </w:r>
+      <w:r>
+        <w:t xml:space="preserve">,</w:t>
+      </w:r>
+      <w:r>
+        <w:t xml:space="preserve"> </w:t>
+      </w:r>
+      <w:r>
+        <w:t xml:space="preserve">“</w:t>
+      </w:r>
+      <w:r>
+        <w:t xml:space="preserve">user not here</w:t>
+      </w:r>
+      <w:r>
+        <w:t xml:space="preserve">”</w:t>
+      </w:r>
+      <w:r>
+        <w:t xml:space="preserve">, and</w:t>
+      </w:r>
+      <w:r>
+        <w:t xml:space="preserve"> </w:t>
+      </w:r>
+      <w:r>
+        <w:t xml:space="preserve">“</w:t>
+      </w:r>
+      <w:r>
+        <w:t xml:space="preserve">too old/torn</w:t>
+      </w:r>
+      <w:r>
+        <w:t xml:space="preserve">”</w:t>
+      </w:r>
+      <w:r>
+        <w:t xml:space="preserve">, none of which are best addressed with social behaviour change (SBC) efforts to hang up nets. The specification of reasons for non-use enables programmes and their SBC partners to better design and target net use interventions. The absence of these types of questions even in many recent surveys has been a missed opportunity, particularly as ITNs remain the primary tool for malaria vector control across the globe. Happily, however, the question is now standard in MIS and DHS surveys conducted since 2019.</w:t>
+      </w:r>
+    </w:p>
+    <w:p>
+      <w:pPr>
+        <w:pStyle w:val="BodyText"/>
+      </w:pPr>
+      <w:r>
+        <w:t xml:space="preserve">These findings also highlight that there may be more limited</w:t>
+      </w:r>
+      <w:r>
+        <w:t xml:space="preserve"> </w:t>
+      </w:r>
+      <w:r>
+        <w:t xml:space="preserve">“</w:t>
+      </w:r>
+      <w:r>
+        <w:t xml:space="preserve">room for improvement</w:t>
+      </w:r>
+      <w:r>
+        <w:t xml:space="preserve">”</w:t>
+      </w:r>
+      <w:r>
+        <w:t xml:space="preserve"> </w:t>
+      </w:r>
+      <w:r>
+        <w:t xml:space="preserve">in ITN use than previously thought. Nets not used for</w:t>
+      </w:r>
+      <w:r>
+        <w:t xml:space="preserve"> </w:t>
+      </w:r>
+      <w:r>
+        <w:t xml:space="preserve">‘</w:t>
+      </w:r>
+      <w:r>
+        <w:t xml:space="preserve">objective</w:t>
+      </w:r>
+      <w:r>
+        <w:t xml:space="preserve">’</w:t>
+      </w:r>
+      <w:r>
+        <w:t xml:space="preserve"> </w:t>
+      </w:r>
+      <w:r>
+        <w:t xml:space="preserve">reasons and those that are</w:t>
+      </w:r>
+      <w:r>
+        <w:t xml:space="preserve"> </w:t>
+      </w:r>
+      <w:r>
+        <w:t xml:space="preserve">‘</w:t>
+      </w:r>
+      <w:r>
+        <w:t xml:space="preserve">extra</w:t>
+      </w:r>
+      <w:r>
+        <w:t xml:space="preserve">’</w:t>
+      </w:r>
+      <w:r>
+        <w:t xml:space="preserve"> </w:t>
+      </w:r>
+      <w:r>
+        <w:t xml:space="preserve">are relatively impervious to social behaviour change communication, and these categories explain non-use for, on average, 14% of all nets in the included surveys, with a range of 0.5% to 24.6% of all nets depending on the country and survey. Even with highly effective social behaviour change, not all nets can be reasonably expected to be used.</w:t>
+      </w:r>
+    </w:p>
+    <w:bookmarkStart w:id="55" w:name="limitations"/>
+    <w:p>
+      <w:pPr>
+        <w:pStyle w:val="Heading2"/>
+      </w:pPr>
+      <w:r>
+        <w:t xml:space="preserve">Limitations</w:t>
+      </w:r>
+    </w:p>
+    <w:p>
+      <w:pPr>
+        <w:pStyle w:val="FirstParagraph"/>
+      </w:pPr>
+      <w:r>
+        <w:t xml:space="preserve">The study has several limitations. First, the question of reasons why nets were not used was included in only twenty-four surveys in nine countries. While it is not possible to generalize reasons for non-use of nets to other countries, the present findings show that there are substantial similarities across countries in overall percentage of nets used and the relative importance of certain types of reasons. Second, response options and the number of reasons vary considerably by country, from seven in Senegal to seventeen in Liberia and Mozambique. Nonetheless, some of the differences in response options were minimal changes in wording, and major categories of reasons were generally included in each survey. Third, the categorization of the reasons for non-use into broader categories relies on assumptions about which barriers are similar, and opinions may differ depending on subject familiarity, lived experience, and other factors. Some reasons may also belong in multiple categories. Fourth, around half the surveys posed the question about reasons for why a net wasn’t used the previous night as a multiple choice question, while the other half restricted it to a single response. This may introduce some unequal weighting into the results, or put more emphasis on single-choice responses to the exclusion of other possible reasons for not using nets. Finally, there were a substantial number of responses recorded as</w:t>
+      </w:r>
+      <w:r>
+        <w:t xml:space="preserve"> </w:t>
+      </w:r>
+      <w:r>
+        <w:t xml:space="preserve">“</w:t>
+      </w:r>
+      <w:r>
+        <w:t xml:space="preserve">other</w:t>
+      </w:r>
+      <w:r>
+        <w:t xml:space="preserve">”</w:t>
+      </w:r>
+      <w:r>
+        <w:t xml:space="preserve"> </w:t>
+      </w:r>
+      <w:r>
+        <w:t xml:space="preserve">in many of the surveys; it cannot be determined what type of reason this may have been, although it seems likely that they are at least in part related to extra nets or saving nets for future use, given the increase in other responses among households with</w:t>
+      </w:r>
+      <w:r>
+        <w:t xml:space="preserve"> </w:t>
+      </w:r>
+      <w:r>
+        <w:t xml:space="preserve">“</w:t>
+      </w:r>
+      <w:r>
+        <w:t xml:space="preserve">more than enough</w:t>
+      </w:r>
+      <w:r>
+        <w:t xml:space="preserve">”</w:t>
+      </w:r>
+      <w:r>
+        <w:t xml:space="preserve"> </w:t>
+      </w:r>
+      <w:r>
+        <w:t xml:space="preserve">nets.</w:t>
+      </w:r>
+    </w:p>
     <w:bookmarkEnd w:id="55"/>
     <w:bookmarkEnd w:id="56"/>
-    <w:bookmarkStart w:id="58" w:name="discussion"/>
+    <w:bookmarkStart w:id="57" w:name="conclusion"/>
     <w:p>
       <w:pPr>
         <w:pStyle w:val="Heading1"/>
       </w:pPr>
       <w:r>
-        <w:t xml:space="preserve">Discussion</w:t>
+        <w:t xml:space="preserve">Conclusion</w:t>
       </w:r>
     </w:p>
     <w:p>
@@ -5096,16 +5689,7 @@
         <w:pStyle w:val="FirstParagraph"/>
       </w:pPr>
       <w:r>
-        <w:t xml:space="preserve">Over the past nearly twenty years, an average of over 70% of ITNs were reported as being used the previous night in 155 large household surveys from forty-six countries. Questions about why nets go unused have only been included in twenty-four surveys from nine countries, but among these, the primary reasons given are that unused nets are surplus to immediate requirements or are not needed due to perceived low risk of malaria and/or mosquito bites. Responses related to extra nets were more frequent among households owning more ITNs than deemed strictly necessary by WHO (one ITN per two people)</w:t>
-      </w:r>
-      <w:r>
-        <w:t xml:space="preserve"> </w:t>
-      </w:r>
-      <w:r>
-        <w:t xml:space="preserve">[18]</w:t>
-      </w:r>
-      <w:r>
-        <w:t xml:space="preserve">. Unsurprisingly, the proportion of nets used the previous night was lower in households with</w:t>
+        <w:t xml:space="preserve">The percentage of nets used the previous night has averaged over 70% since 2003, with no discernible change over this period. Reported reasons for why a net goes unused fall largely into three categories - nets that are extra/being saved for future use; the perception that there is little risk of malaria (particularly in dry season); and</w:t>
       </w:r>
       <w:r>
         <w:t xml:space="preserve"> </w:t>
@@ -5114,7 +5698,7 @@
         <w:t xml:space="preserve">“</w:t>
       </w:r>
       <w:r>
-        <w:t xml:space="preserve">more than enough</w:t>
+        <w:t xml:space="preserve">other</w:t>
       </w:r>
       <w:r>
         <w:t xml:space="preserve">”</w:t>
@@ -5123,524 +5707,26 @@
         <w:t xml:space="preserve"> </w:t>
       </w:r>
       <w:r>
-        <w:t xml:space="preserve">nets than in households with less than enough or</w:t>
-      </w:r>
-      <w:r>
-        <w:t xml:space="preserve"> </w:t>
-      </w:r>
-      <w:r>
-        <w:t xml:space="preserve">“</w:t>
-      </w:r>
-      <w:r>
-        <w:t xml:space="preserve">enough</w:t>
-      </w:r>
-      <w:r>
-        <w:t xml:space="preserve">”</w:t>
-      </w:r>
-      <w:r>
-        <w:t xml:space="preserve"> </w:t>
-      </w:r>
-      <w:r>
-        <w:t xml:space="preserve">nets, while at the same time, the proportion of people that used an ITN the previous night was highest in households with</w:t>
-      </w:r>
-      <w:r>
-        <w:t xml:space="preserve"> </w:t>
-      </w:r>
-      <w:r>
-        <w:t xml:space="preserve">“</w:t>
-      </w:r>
-      <w:r>
-        <w:t xml:space="preserve">enough</w:t>
-      </w:r>
-      <w:r>
-        <w:t xml:space="preserve">”</w:t>
-      </w:r>
-      <w:r>
-        <w:t xml:space="preserve"> </w:t>
-      </w:r>
-      <w:r>
-        <w:t xml:space="preserve">or</w:t>
-      </w:r>
-      <w:r>
-        <w:t xml:space="preserve"> </w:t>
-      </w:r>
-      <w:r>
-        <w:t xml:space="preserve">“</w:t>
-      </w:r>
-      <w:r>
-        <w:t xml:space="preserve">more than enough</w:t>
-      </w:r>
-      <w:r>
-        <w:t xml:space="preserve">”</w:t>
-      </w:r>
-      <w:r>
-        <w:t xml:space="preserve"> </w:t>
-      </w:r>
-      <w:r>
-        <w:t xml:space="preserve">ITNs. Households with more than one ITN per two people may have acquired additional nets to cover individual sleeping spaces or to accommodate sleepers who cannot share a sleeping space and thus are able to have most household members sleep under a net; other households may have extra nets being saved for later use, when current nets wear out. Households with</w:t>
-      </w:r>
-      <w:r>
-        <w:t xml:space="preserve"> </w:t>
-      </w:r>
-      <w:r>
-        <w:t xml:space="preserve">“</w:t>
-      </w:r>
-      <w:r>
-        <w:t xml:space="preserve">not enough</w:t>
-      </w:r>
-      <w:r>
-        <w:t xml:space="preserve">”</w:t>
-      </w:r>
-      <w:r>
-        <w:t xml:space="preserve"> </w:t>
-      </w:r>
-      <w:r>
-        <w:t xml:space="preserve">ITNs had lower rates of population use, but high rates of nets being used - indicating that these households are using the nets that they have, and are challenged primarily by not having enough for other members of the family. It should be noted that having</w:t>
-      </w:r>
-      <w:r>
-        <w:t xml:space="preserve"> </w:t>
-      </w:r>
-      <w:r>
-        <w:t xml:space="preserve">‘</w:t>
-      </w:r>
-      <w:r>
-        <w:t xml:space="preserve">extra</w:t>
-      </w:r>
-      <w:r>
-        <w:t xml:space="preserve">’</w:t>
-      </w:r>
-      <w:r>
-        <w:t xml:space="preserve"> </w:t>
-      </w:r>
-      <w:r>
-        <w:t xml:space="preserve">nets is reflective of the inherent inefficiencies of ITN distribution systems, wherein some households will have too few while others may receive additional nets slightly earlier than required</w:t>
-      </w:r>
-      <w:r>
-        <w:t xml:space="preserve"> </w:t>
-      </w:r>
-      <w:r>
-        <w:t xml:space="preserve">[2]</w:t>
-      </w:r>
-      <w:r>
-        <w:t xml:space="preserve">. The authors view having extra nets on hand within households as a positive, given the unpredictability of net replacement timing.</w:t>
-      </w:r>
-    </w:p>
-    <w:p>
-      <w:pPr>
-        <w:pStyle w:val="BodyText"/>
-      </w:pPr>
-      <w:r>
-        <w:t xml:space="preserve">Reasons related to net attributes, including size, shape, color, texture, and mosquito-killing ability, were inconsistently included in survey questionnaires, but represented a negligible fraction of reasons for not using nets. While this does not preclude these issues from contributing to net non-use, it provides some evidence that these issues are not top of mind when families are making net use decisions. The 2011 Pulford review findings</w:t>
-      </w:r>
-      <w:r>
-        <w:t xml:space="preserve"> </w:t>
-      </w:r>
-      <w:r>
-        <w:t xml:space="preserve">[6]</w:t>
-      </w:r>
-      <w:r>
-        <w:t xml:space="preserve"> </w:t>
-      </w:r>
-      <w:r>
-        <w:t xml:space="preserve">that discomfort due to heat and perceived low mosquito density were the most widely identified reasons for non-use are partially confirmed here; heat per se was not widely reported in more recent surveys, but risk perception as a category, particularly for Senegal, was a key driver. Pulford et al also use categories such as</w:t>
-      </w:r>
-      <w:r>
-        <w:t xml:space="preserve"> </w:t>
-      </w:r>
-      <w:r>
-        <w:t xml:space="preserve">“</w:t>
-      </w:r>
-      <w:r>
-        <w:t xml:space="preserve">social factors</w:t>
-      </w:r>
-      <w:r>
-        <w:t xml:space="preserve">”</w:t>
-      </w:r>
-      <w:r>
-        <w:t xml:space="preserve"> </w:t>
-      </w:r>
-      <w:r>
-        <w:t xml:space="preserve">(sleeping elsewhere),</w:t>
-      </w:r>
-      <w:r>
-        <w:t xml:space="preserve"> </w:t>
-      </w:r>
-      <w:r>
-        <w:t xml:space="preserve">“</w:t>
-      </w:r>
-      <w:r>
-        <w:t xml:space="preserve">technical factors</w:t>
-      </w:r>
-      <w:r>
-        <w:t xml:space="preserve">”</w:t>
-      </w:r>
-      <w:r>
-        <w:t xml:space="preserve"> </w:t>
-      </w:r>
-      <w:r>
-        <w:t xml:space="preserve">(not being able to hang a net), which are considered</w:t>
-      </w:r>
-      <w:r>
-        <w:t xml:space="preserve"> </w:t>
-      </w:r>
-      <w:r>
-        <w:t xml:space="preserve">“</w:t>
-      </w:r>
-      <w:r>
-        <w:t xml:space="preserve">objective</w:t>
-      </w:r>
-      <w:r>
-        <w:t xml:space="preserve">”</w:t>
-      </w:r>
-      <w:r>
-        <w:t xml:space="preserve"> </w:t>
-      </w:r>
-      <w:r>
-        <w:t xml:space="preserve">reasons for non-use in our study. Pulford’s review, conducted just as universal coverage campaigns were scaling up, was limited to 22 studies between 1990 and 2010. Since this time, a number of qualitative research studies have also been conducted, in which respondents cite being bothered by net attributes including smell, itching, shape, and size</w:t>
-      </w:r>
-      <w:r>
-        <w:t xml:space="preserve"> </w:t>
-      </w:r>
-      <w:r>
-        <w:t xml:space="preserve">[12, 19–21]</w:t>
-      </w:r>
-      <w:r>
-        <w:t xml:space="preserve">. However, these reasons are only rarely cited during quantitative surveys included in this study. Research from Senegal indicates that initial itching or smell are transitory, noticeable when nets are first received, but subsiding over time, not impeding net use</w:t>
-      </w:r>
-      <w:r>
-        <w:t xml:space="preserve"> </w:t>
-      </w:r>
-      <w:r>
-        <w:t xml:space="preserve">[20]</w:t>
-      </w:r>
-      <w:r>
-        <w:t xml:space="preserve">. Other less preferable attributes of nets may similarly be less noticeable over time, and are no longer a key reason for non-use, particularly when, as in most countries distributing ITNs, there are seldom enough nets in good condition for everyone to use. Families are thus obliged to use the imperfect ITNs they have, or risk contracting malaria.</w:t>
-      </w:r>
-    </w:p>
-    <w:p>
-      <w:pPr>
-        <w:pStyle w:val="BodyText"/>
-      </w:pPr>
-      <w:r>
-        <w:t xml:space="preserve">Nearly 80 unique answer options were included across the surveys. The categorization of responses into</w:t>
-      </w:r>
-      <w:r>
-        <w:t xml:space="preserve"> </w:t>
-      </w:r>
-      <w:r>
-        <w:t xml:space="preserve">“</w:t>
-      </w:r>
-      <w:r>
-        <w:t xml:space="preserve">extra</w:t>
-      </w:r>
-      <w:r>
-        <w:t xml:space="preserve">”</w:t>
-      </w:r>
-      <w:r>
-        <w:t xml:space="preserve">,</w:t>
-      </w:r>
-      <w:r>
-        <w:t xml:space="preserve"> </w:t>
-      </w:r>
-      <w:r>
-        <w:t xml:space="preserve">“</w:t>
-      </w:r>
-      <w:r>
-        <w:t xml:space="preserve">risk perception</w:t>
-      </w:r>
-      <w:r>
-        <w:t xml:space="preserve">”</w:t>
-      </w:r>
-      <w:r>
-        <w:t xml:space="preserve">,</w:t>
-      </w:r>
-      <w:r>
-        <w:t xml:space="preserve"> </w:t>
-      </w:r>
-      <w:r>
-        <w:t xml:space="preserve">“</w:t>
-      </w:r>
-      <w:r>
-        <w:t xml:space="preserve">objective</w:t>
-      </w:r>
-      <w:r>
-        <w:t xml:space="preserve">”</w:t>
-      </w:r>
-      <w:r>
-        <w:t xml:space="preserve">,</w:t>
-      </w:r>
-      <w:r>
-        <w:t xml:space="preserve"> </w:t>
-      </w:r>
-      <w:r>
-        <w:t xml:space="preserve">“</w:t>
-      </w:r>
-      <w:r>
-        <w:t xml:space="preserve">subjective</w:t>
-      </w:r>
-      <w:r>
-        <w:t xml:space="preserve">”</w:t>
-      </w:r>
-      <w:r>
-        <w:t xml:space="preserve">, etc., is intended to facilitate interpretation and guide national malaria programmes and their partners in designing appropriate responses for improving net use. Where the majority of unused nets are not used due to subjective reasons, social behaviour change may be able to change attitudes and behaviours; however, where most nets are unused due to being too old or torn, programmes may need to focus on net maintenance behaviours and/or additional ITN distribution to improve ITN use rates.</w:t>
-      </w:r>
-    </w:p>
-    <w:p>
-      <w:pPr>
-        <w:pStyle w:val="BodyText"/>
-      </w:pPr>
-      <w:r>
-        <w:t xml:space="preserve">As one example, Senegal has focused messaging over the last decade to address the perceived lower risk of malaria in the hot/dry season, in part because of findings in these surveys, through the</w:t>
-      </w:r>
-      <w:r>
-        <w:t xml:space="preserve"> </w:t>
-      </w:r>
-      <w:r>
-        <w:t xml:space="preserve">“</w:t>
-      </w:r>
-      <w:r>
-        <w:t xml:space="preserve">Trois Toutes</w:t>
-      </w:r>
-      <w:r>
-        <w:t xml:space="preserve">”</w:t>
-      </w:r>
-      <w:r>
-        <w:t xml:space="preserve"> </w:t>
-      </w:r>
-      <w:r>
-        <w:t xml:space="preserve">campaign (</w:t>
-      </w:r>
-      <w:r>
-        <w:t xml:space="preserve">“</w:t>
-      </w:r>
-      <w:r>
-        <w:t xml:space="preserve">Toute la famille, toutes les nuits, toute l’année</w:t>
-      </w:r>
-      <w:r>
-        <w:t xml:space="preserve">”</w:t>
-      </w:r>
-      <w:r>
-        <w:t xml:space="preserve"> </w:t>
-      </w:r>
-      <w:r>
-        <w:t xml:space="preserve">or</w:t>
-      </w:r>
-      <w:r>
-        <w:t xml:space="preserve"> </w:t>
-      </w:r>
-      <w:r>
-        <w:t xml:space="preserve">“</w:t>
-      </w:r>
-      <w:r>
-        <w:t xml:space="preserve">Every family member; every night; all year round</w:t>
-      </w:r>
-      <w:r>
-        <w:t xml:space="preserve">”</w:t>
-      </w:r>
-      <w:r>
-        <w:t xml:space="preserve">). Self-reported use of nets all year round has increased over time, although it remains unclear whether this is driven primarily by corresponding increases in overall access to ITNs with the household, or represent real changes in behaviour for more consistent ITN use. The continuous DHS in Senegal, conducted over multiple months annually for the last eight years, present a unique opportunity for assessing trends over time in year-round use, as well as evaluating the associations between seasons and frequency of certain responses, notably</w:t>
-      </w:r>
-      <w:r>
-        <w:t xml:space="preserve"> </w:t>
-      </w:r>
-      <w:r>
-        <w:t xml:space="preserve">“</w:t>
-      </w:r>
-      <w:r>
-        <w:t xml:space="preserve">no/few mosquitoes</w:t>
-      </w:r>
-      <w:r>
-        <w:t xml:space="preserve">”</w:t>
-      </w:r>
-      <w:r>
-        <w:t xml:space="preserve">. Indeed, net use peaks during periods of high malaria transmission, while the proportion of nets not used due to</w:t>
-      </w:r>
-      <w:r>
-        <w:t xml:space="preserve"> </w:t>
-      </w:r>
-      <w:r>
-        <w:t xml:space="preserve">“</w:t>
-      </w:r>
-      <w:r>
-        <w:t xml:space="preserve">no mosquitoes</w:t>
-      </w:r>
-      <w:r>
-        <w:t xml:space="preserve">”</w:t>
-      </w:r>
-      <w:r>
-        <w:t xml:space="preserve"> </w:t>
-      </w:r>
-      <w:r>
-        <w:t xml:space="preserve">peaks during the hot dry season when mosquito densities are substantially lower.</w:t>
-      </w:r>
-    </w:p>
-    <w:p>
-      <w:pPr>
-        <w:pStyle w:val="BodyText"/>
-      </w:pPr>
-      <w:r>
-        <w:t xml:space="preserve">Another example of refining the net non-use question to better inform programming is from Uganda. Following the 2009 survey Uganda implemented</w:t>
-      </w:r>
-      <w:r>
-        <w:t xml:space="preserve"> </w:t>
-      </w:r>
-      <w:r>
-        <w:t xml:space="preserve">“</w:t>
-      </w:r>
-      <w:r>
-        <w:t xml:space="preserve">hang up campaigns</w:t>
-      </w:r>
-      <w:r>
-        <w:t xml:space="preserve">”</w:t>
-      </w:r>
-      <w:r>
-        <w:t xml:space="preserve"> </w:t>
-      </w:r>
-      <w:r>
-        <w:t xml:space="preserve">to ensure nets were hung and used, partially in response to low hanging rates observed in the 2009 and other surveys. Operational research showed that these hang up campaigns did not improve hanging or use rates, as net hanging increased at similar rates over time in control and intervention groups</w:t>
-      </w:r>
-      <w:r>
-        <w:t xml:space="preserve"> </w:t>
-      </w:r>
-      <w:r>
-        <w:t xml:space="preserve">[22]</w:t>
-      </w:r>
-      <w:r>
-        <w:t xml:space="preserve">. In its most recent surveys, Uganda teased apart the nebulous</w:t>
-      </w:r>
-      <w:r>
-        <w:t xml:space="preserve"> </w:t>
-      </w:r>
-      <w:r>
-        <w:t xml:space="preserve">“</w:t>
-      </w:r>
-      <w:r>
-        <w:t xml:space="preserve">not hung</w:t>
-      </w:r>
-      <w:r>
-        <w:t xml:space="preserve">”</w:t>
-      </w:r>
-      <w:r>
-        <w:t xml:space="preserve"> </w:t>
-      </w:r>
-      <w:r>
-        <w:t xml:space="preserve">answer option to better focus on specific barriers to net use, enabling the programme to understand what lies behind the non-use of nets. Key reasons for non-use in 2018 were</w:t>
-      </w:r>
-      <w:r>
-        <w:t xml:space="preserve"> </w:t>
-      </w:r>
-      <w:r>
-        <w:t xml:space="preserve">“</w:t>
-      </w:r>
-      <w:r>
-        <w:t xml:space="preserve">saving net for later</w:t>
-      </w:r>
-      <w:r>
-        <w:t xml:space="preserve">”</w:t>
-      </w:r>
-      <w:r>
-        <w:t xml:space="preserve">,</w:t>
-      </w:r>
-      <w:r>
-        <w:t xml:space="preserve"> </w:t>
-      </w:r>
-      <w:r>
-        <w:t xml:space="preserve">“</w:t>
-      </w:r>
-      <w:r>
-        <w:t xml:space="preserve">user not here</w:t>
-      </w:r>
-      <w:r>
-        <w:t xml:space="preserve">”</w:t>
-      </w:r>
-      <w:r>
-        <w:t xml:space="preserve">, and</w:t>
-      </w:r>
-      <w:r>
-        <w:t xml:space="preserve"> </w:t>
-      </w:r>
-      <w:r>
-        <w:t xml:space="preserve">“</w:t>
-      </w:r>
-      <w:r>
-        <w:t xml:space="preserve">too old/torn</w:t>
-      </w:r>
-      <w:r>
-        <w:t xml:space="preserve">”</w:t>
-      </w:r>
-      <w:r>
-        <w:t xml:space="preserve">, none of which are best addressed with social behaviour change (SBC) efforts to hang up nets. The specification of reasons for non-use enables programmes and their SBC partners to better design and target net use interventions. The absence of these types of questions even in many recent surveys has been a missed opportunity, particularly as ITNs remain the primary tool for malaria vector control across the globe. Happily, however, the question is now standard in MIS and DHS surveys conducted since 2019.</w:t>
-      </w:r>
-    </w:p>
-    <w:p>
-      <w:pPr>
-        <w:pStyle w:val="BodyText"/>
-      </w:pPr>
-      <w:r>
-        <w:t xml:space="preserve">These findings also highlight that there may be more limited</w:t>
-      </w:r>
-      <w:r>
-        <w:t xml:space="preserve"> </w:t>
-      </w:r>
-      <w:r>
-        <w:t xml:space="preserve">“</w:t>
-      </w:r>
-      <w:r>
-        <w:t xml:space="preserve">room for improvement</w:t>
-      </w:r>
-      <w:r>
-        <w:t xml:space="preserve">”</w:t>
-      </w:r>
-      <w:r>
-        <w:t xml:space="preserve"> </w:t>
-      </w:r>
-      <w:r>
-        <w:t xml:space="preserve">in ITN use than previously thought. Nets not used for</w:t>
-      </w:r>
-      <w:r>
-        <w:t xml:space="preserve"> </w:t>
-      </w:r>
-      <w:r>
-        <w:t xml:space="preserve">‘</w:t>
-      </w:r>
-      <w:r>
-        <w:t xml:space="preserve">objective</w:t>
-      </w:r>
-      <w:r>
-        <w:t xml:space="preserve">’</w:t>
-      </w:r>
-      <w:r>
-        <w:t xml:space="preserve"> </w:t>
-      </w:r>
-      <w:r>
-        <w:t xml:space="preserve">reasons and those that are</w:t>
-      </w:r>
-      <w:r>
-        <w:t xml:space="preserve"> </w:t>
-      </w:r>
-      <w:r>
-        <w:t xml:space="preserve">‘</w:t>
-      </w:r>
-      <w:r>
-        <w:t xml:space="preserve">extra</w:t>
-      </w:r>
-      <w:r>
-        <w:t xml:space="preserve">’</w:t>
-      </w:r>
-      <w:r>
-        <w:t xml:space="preserve"> </w:t>
-      </w:r>
-      <w:r>
-        <w:t xml:space="preserve">are relatively impervious to social behaviour change communication, and these categories explain non-use for, on average, 14% of all nets in the included surveys, with a range of 0.5% to 24.6% of all nets depending on the country and survey. Even with highly effective social behaviour change, not all nets can be reasonably expected to be used.</w:t>
-      </w:r>
-    </w:p>
-    <w:bookmarkStart w:id="57" w:name="limitations"/>
+        <w:t xml:space="preserve">responses. Net attributes such as color, size, shape, and texture, and fears related to chemicals were the least frequent reasons given. Classifying reasons for non-use into broader categories facilitates the design of appropriate SBC interventions to address the major underlying reasons for non-use, where this is feasible. Finally, national malaria programs should request the inclusion of this question in future surveys to provide actionable data to inform SBC programming.</w:t>
+      </w:r>
+    </w:p>
+    <w:bookmarkEnd w:id="57"/>
+    <w:bookmarkStart w:id="67" w:name="declarations"/>
+    <w:p>
+      <w:pPr>
+        <w:pStyle w:val="Heading1"/>
+      </w:pPr>
+      <w:r>
+        <w:t xml:space="preserve">Declarations</w:t>
+      </w:r>
+    </w:p>
+    <w:bookmarkStart w:id="58" w:name="Xd182db0490b2de20bd2b4e4cc8698599182035f"/>
     <w:p>
       <w:pPr>
         <w:pStyle w:val="Heading2"/>
       </w:pPr>
       <w:r>
-        <w:t xml:space="preserve">Limitations</w:t>
+        <w:t xml:space="preserve">Ethics approval and consent to participate</w:t>
       </w:r>
     </w:p>
     <w:p>
@@ -5648,54 +5734,17 @@
         <w:pStyle w:val="FirstParagraph"/>
       </w:pPr>
       <w:r>
-        <w:t xml:space="preserve">The study has several limitations. First, the question of reasons why nets were not used was included in only twenty-four surveys in nine countries. While it is not possible to generalize reasons for non-use of nets to other countries, the present findings show that there are substantial similarities across countries in overall percentage of nets used and the relative importance of certain types of reasons. Second, response options and the number of reasons vary considerably by country, from seven in Senegal to seventeen in Liberia and Mozambique. Nonetheless, some of the differences in response options were minimal changes in wording, and major categories of reasons were generally included in each survey. Third, the categorization of the reasons for non-use into broader categories relies on assumptions about which barriers are similar, and opinions may differ depending on subject familiarity, lived experience, and other factors. Some reasons may also belong in multiple categories. Fourth, around half the surveys posed the question about reasons for why a net wasn’t used the previous night as a multiple choice question, while the other half restricted it to a single response. This may introduce some unequal weighting into the results, or put more emphasis on single-choice responses to the exclusion of other possible reasons for not using nets. Finally, there were a substantial number of responses recorded as</w:t>
-      </w:r>
-      <w:r>
-        <w:t xml:space="preserve"> </w:t>
-      </w:r>
-      <w:r>
-        <w:t xml:space="preserve">“</w:t>
-      </w:r>
-      <w:r>
-        <w:t xml:space="preserve">other</w:t>
-      </w:r>
-      <w:r>
-        <w:t xml:space="preserve">”</w:t>
-      </w:r>
-      <w:r>
-        <w:t xml:space="preserve"> </w:t>
-      </w:r>
-      <w:r>
-        <w:t xml:space="preserve">in many of the surveys; it cannot be determined what type of reason this may have been, although it seems likely that they are at least in part related to extra nets or saving nets for future use, given the increase in other responses among households with</w:t>
-      </w:r>
-      <w:r>
-        <w:t xml:space="preserve"> </w:t>
-      </w:r>
-      <w:r>
-        <w:t xml:space="preserve">“</w:t>
-      </w:r>
-      <w:r>
-        <w:t xml:space="preserve">more than enough</w:t>
-      </w:r>
-      <w:r>
-        <w:t xml:space="preserve">”</w:t>
-      </w:r>
-      <w:r>
-        <w:t xml:space="preserve"> </w:t>
-      </w:r>
-      <w:r>
-        <w:t xml:space="preserve">nets.</w:t>
-      </w:r>
-    </w:p>
-    <w:bookmarkEnd w:id="57"/>
+        <w:t xml:space="preserve">Not applicable</w:t>
+      </w:r>
+    </w:p>
     <w:bookmarkEnd w:id="58"/>
-    <w:bookmarkStart w:id="59" w:name="conclusion"/>
-    <w:p>
-      <w:pPr>
-        <w:pStyle w:val="Heading1"/>
-      </w:pPr>
-      <w:r>
-        <w:t xml:space="preserve">Conclusion</w:t>
+    <w:bookmarkStart w:id="59" w:name="consent-for-publication"/>
+    <w:p>
+      <w:pPr>
+        <w:pStyle w:val="Heading2"/>
+      </w:pPr>
+      <w:r>
+        <w:t xml:space="preserve">Consent for publication</w:t>
       </w:r>
     </w:p>
     <w:p>
@@ -5703,44 +5752,17 @@
         <w:pStyle w:val="FirstParagraph"/>
       </w:pPr>
       <w:r>
-        <w:t xml:space="preserve">The percentage of nets used the previous night has averaged over 70% since 2003, with no discernible change over this period. Reported reasons for why a net goes unused fall largely into three categories - nets that are extra/being saved for future use; the perception that there is little risk of malaria (particularly in dry season); and</w:t>
-      </w:r>
-      <w:r>
-        <w:t xml:space="preserve"> </w:t>
-      </w:r>
-      <w:r>
-        <w:t xml:space="preserve">“</w:t>
-      </w:r>
-      <w:r>
-        <w:t xml:space="preserve">other</w:t>
-      </w:r>
-      <w:r>
-        <w:t xml:space="preserve">”</w:t>
-      </w:r>
-      <w:r>
-        <w:t xml:space="preserve"> </w:t>
-      </w:r>
-      <w:r>
-        <w:t xml:space="preserve">responses. Net attributes such as color, size, shape, and texture, and fears related to chemicals were the least frequent reasons given. Classifying reasons for non-use into broader categories facilitates the design of appropriate SBC interventions to address the major underlying reasons for non-use, where this is feasible. Finally, national malaria programs should request the inclusion of this question in future surveys to provide actionable data to inform SBC programming.</w:t>
+        <w:t xml:space="preserve">Not applicable</w:t>
       </w:r>
     </w:p>
     <w:bookmarkEnd w:id="59"/>
-    <w:bookmarkStart w:id="69" w:name="declarations"/>
-    <w:p>
-      <w:pPr>
-        <w:pStyle w:val="Heading1"/>
-      </w:pPr>
-      <w:r>
-        <w:t xml:space="preserve">Declarations</w:t>
-      </w:r>
-    </w:p>
-    <w:bookmarkStart w:id="60" w:name="Xd182db0490b2de20bd2b4e4cc8698599182035f"/>
+    <w:bookmarkStart w:id="61" w:name="availability-of-data-and-materials"/>
     <w:p>
       <w:pPr>
         <w:pStyle w:val="Heading2"/>
       </w:pPr>
       <w:r>
-        <w:t xml:space="preserve">Ethics approval and consent to participate</w:t>
+        <w:t xml:space="preserve">Availability of data and materials</w:t>
       </w:r>
     </w:p>
     <w:p>
@@ -5748,125 +5770,89 @@
         <w:pStyle w:val="FirstParagraph"/>
       </w:pPr>
       <w:r>
-        <w:t xml:space="preserve">Not applicable</w:t>
-      </w:r>
-    </w:p>
-    <w:bookmarkEnd w:id="60"/>
-    <w:bookmarkStart w:id="61" w:name="consent-for-publication"/>
-    <w:p>
-      <w:pPr>
-        <w:pStyle w:val="Heading2"/>
-      </w:pPr>
-      <w:r>
-        <w:t xml:space="preserve">Consent for publication</w:t>
-      </w:r>
-    </w:p>
-    <w:p>
-      <w:pPr>
-        <w:pStyle w:val="FirstParagraph"/>
-      </w:pPr>
-      <w:r>
-        <w:t xml:space="preserve">Not applicable</w:t>
-      </w:r>
-    </w:p>
-    <w:bookmarkEnd w:id="61"/>
-    <w:bookmarkStart w:id="63" w:name="availability-of-data-and-materials"/>
-    <w:p>
-      <w:pPr>
-        <w:pStyle w:val="Heading2"/>
-      </w:pPr>
-      <w:r>
-        <w:t xml:space="preserve">Availability of data and materials</w:t>
-      </w:r>
-    </w:p>
-    <w:p>
-      <w:pPr>
-        <w:pStyle w:val="FirstParagraph"/>
-      </w:pPr>
-      <w:r>
         <w:t xml:space="preserve">Code is available at</w:t>
       </w:r>
       <w:r>
         <w:t xml:space="preserve"> </w:t>
       </w:r>
-      <w:hyperlink r:id="rId62">
+      <w:hyperlink r:id="rId60">
         <w:r>
           <w:rPr>
             <w:rStyle w:val="Hyperlink"/>
           </w:rPr>
-          <w:t xml:space="preserve">https://github.com/hkoenker/</w:t>
+          <w:t xml:space="preserve">https://github.com/hkoenker/Reasons</w:t>
         </w:r>
       </w:hyperlink>
     </w:p>
+    <w:bookmarkEnd w:id="61"/>
+    <w:bookmarkStart w:id="62" w:name="competing-interests"/>
+    <w:p>
+      <w:pPr>
+        <w:pStyle w:val="Heading2"/>
+      </w:pPr>
+      <w:r>
+        <w:t xml:space="preserve">Competing interests</w:t>
+      </w:r>
+    </w:p>
+    <w:p>
+      <w:pPr>
+        <w:pStyle w:val="FirstParagraph"/>
+      </w:pPr>
+      <w:r>
+        <w:t xml:space="preserve">The authors declare that they have no competing interests.</w:t>
+      </w:r>
+    </w:p>
+    <w:bookmarkEnd w:id="62"/>
+    <w:bookmarkStart w:id="63" w:name="funding"/>
+    <w:p>
+      <w:pPr>
+        <w:pStyle w:val="Heading2"/>
+      </w:pPr>
+      <w:r>
+        <w:t xml:space="preserve">Funding</w:t>
+      </w:r>
+    </w:p>
+    <w:p>
+      <w:pPr>
+        <w:pStyle w:val="FirstParagraph"/>
+      </w:pPr>
+      <w:r>
+        <w:t xml:space="preserve">HK, ME, RO, ZA, ES were supported through a grant from The Bill &amp; Melinda Gates Foundation. USAID provided support to the revision of the DHS questionnaires under USAID DHS Program. [Get official language from projects] CT supported by DHS Program; early work under VectorWorks (mention?).</w:t>
+      </w:r>
+    </w:p>
     <w:bookmarkEnd w:id="63"/>
-    <w:bookmarkStart w:id="64" w:name="competing-interests"/>
+    <w:bookmarkStart w:id="64" w:name="authors-contributions"/>
     <w:p>
       <w:pPr>
         <w:pStyle w:val="Heading2"/>
       </w:pPr>
       <w:r>
-        <w:t xml:space="preserve">Competing interests</w:t>
-      </w:r>
-    </w:p>
-    <w:p>
-      <w:pPr>
-        <w:pStyle w:val="FirstParagraph"/>
-      </w:pPr>
-      <w:r>
-        <w:t xml:space="preserve">The authors declare that they have no competing interests.</w:t>
+        <w:t xml:space="preserve">Authors’ contributions</w:t>
       </w:r>
     </w:p>
     <w:bookmarkEnd w:id="64"/>
-    <w:bookmarkStart w:id="65" w:name="funding"/>
+    <w:bookmarkStart w:id="65" w:name="acknowledgements"/>
     <w:p>
       <w:pPr>
         <w:pStyle w:val="Heading2"/>
       </w:pPr>
       <w:r>
-        <w:t xml:space="preserve">Funding</w:t>
-      </w:r>
-    </w:p>
-    <w:p>
-      <w:pPr>
-        <w:pStyle w:val="FirstParagraph"/>
-      </w:pPr>
-      <w:r>
-        <w:t xml:space="preserve">HK was supported through a grant from The Bill &amp; Melinda Gates Foundation.</w:t>
+        <w:t xml:space="preserve">Acknowledgements</w:t>
       </w:r>
     </w:p>
     <w:bookmarkEnd w:id="65"/>
-    <w:bookmarkStart w:id="66" w:name="authors-contributions"/>
+    <w:bookmarkStart w:id="66" w:name="authors-information-optional"/>
     <w:p>
       <w:pPr>
         <w:pStyle w:val="Heading2"/>
       </w:pPr>
       <w:r>
-        <w:t xml:space="preserve">Authors’ contributions</w:t>
+        <w:t xml:space="preserve">Authors’ information (optional)</w:t>
       </w:r>
     </w:p>
     <w:bookmarkEnd w:id="66"/>
-    <w:bookmarkStart w:id="67" w:name="acknowledgements"/>
-    <w:p>
-      <w:pPr>
-        <w:pStyle w:val="Heading2"/>
-      </w:pPr>
-      <w:r>
-        <w:t xml:space="preserve">Acknowledgements</w:t>
-      </w:r>
-    </w:p>
     <w:bookmarkEnd w:id="67"/>
-    <w:bookmarkStart w:id="68" w:name="authors-information-optional"/>
-    <w:p>
-      <w:pPr>
-        <w:pStyle w:val="Heading2"/>
-      </w:pPr>
-      <w:r>
-        <w:t xml:space="preserve">Authors’ information (optional)</w:t>
-      </w:r>
-    </w:p>
-    <w:bookmarkEnd w:id="68"/>
-    <w:bookmarkEnd w:id="69"/>
-    <w:bookmarkStart w:id="91" w:name="supplemental-material"/>
+    <w:bookmarkStart w:id="89" w:name="supplemental-material"/>
     <w:p>
       <w:pPr>
         <w:pStyle w:val="Heading1"/>
@@ -5884,18 +5870,18 @@
           <wp:inline>
             <wp:extent cx="5943600" cy="4245428"/>
             <wp:effectExtent b="0" l="0" r="0" t="0"/>
-            <wp:docPr descr="Figure 7: Reported net use and reasons for non-use by low and high transmission zones, Tanzania 2017-18 MIS" title="" id="71" name="Picture"/>
+            <wp:docPr descr="Figure 7: Reported net use and reasons for non-use by low and high transmission zones, Tanzania 2017-18 MIS" title="" id="69" name="Picture"/>
             <a:graphic>
               <a:graphicData uri="http://schemas.openxmlformats.org/drawingml/2006/picture">
                 <pic:pic>
                   <pic:nvPicPr>
-                    <pic:cNvPr descr="reasons_paper_v2_files/figure-docx/tz-facet-1.png" id="72" name="Picture"/>
+                    <pic:cNvPr descr="reasons_paper_v2_files/figure-docx/tz-facet-1.png" id="70" name="Picture"/>
                     <pic:cNvPicPr>
                       <a:picLocks noChangeArrowheads="1" noChangeAspect="1"/>
                     </pic:cNvPicPr>
                   </pic:nvPicPr>
                   <pic:blipFill>
-                    <a:blip r:embed="rId70"/>
+                    <a:blip r:embed="rId68"/>
                     <a:stretch>
                       <a:fillRect/>
                     </a:stretch>
@@ -5939,18 +5925,18 @@
           <wp:inline>
             <wp:extent cx="5943600" cy="5943600"/>
             <wp:effectExtent b="0" l="0" r="0" t="0"/>
-            <wp:docPr descr="Figure 8: Reasons nets were not used the previous night, Ghana, Guinea, Kenya" title="" id="74" name="Picture"/>
+            <wp:docPr descr="Figure 8: Reasons nets were not used the previous night, Ghana, Guinea, Kenya" title="" id="72" name="Picture"/>
             <a:graphic>
               <a:graphicData uri="http://schemas.openxmlformats.org/drawingml/2006/picture">
                 <pic:pic>
                   <pic:nvPicPr>
-                    <pic:cNvPr descr="reasons_paper_v2_files/figure-docx/gk-reas-1.png" id="75" name="Picture"/>
+                    <pic:cNvPr descr="reasons_paper_v2_files/figure-docx/gk-reas-1.png" id="73" name="Picture"/>
                     <pic:cNvPicPr>
                       <a:picLocks noChangeArrowheads="1" noChangeAspect="1"/>
                     </pic:cNvPicPr>
                   </pic:nvPicPr>
                   <pic:blipFill>
-                    <a:blip r:embed="rId73"/>
+                    <a:blip r:embed="rId71"/>
                     <a:stretch>
                       <a:fillRect/>
                     </a:stretch>
@@ -5994,18 +5980,18 @@
           <wp:inline>
             <wp:extent cx="5943600" cy="5943600"/>
             <wp:effectExtent b="0" l="0" r="0" t="0"/>
-            <wp:docPr descr="Figure 9: Reasons nets were not used the previous night, Liberia, Madagascar, and Mozambique" title="" id="77" name="Picture"/>
+            <wp:docPr descr="Figure 9: Reasons nets were not used the previous night, Liberia, Madagascar, and Mozambique" title="" id="75" name="Picture"/>
             <a:graphic>
               <a:graphicData uri="http://schemas.openxmlformats.org/drawingml/2006/picture">
                 <pic:pic>
                   <pic:nvPicPr>
-                    <pic:cNvPr descr="reasons_paper_v2_files/figure-docx/lm-reas-1.png" id="78" name="Picture"/>
+                    <pic:cNvPr descr="reasons_paper_v2_files/figure-docx/lm-reas-1.png" id="76" name="Picture"/>
                     <pic:cNvPicPr>
                       <a:picLocks noChangeArrowheads="1" noChangeAspect="1"/>
                     </pic:cNvPicPr>
                   </pic:nvPicPr>
                   <pic:blipFill>
-                    <a:blip r:embed="rId76"/>
+                    <a:blip r:embed="rId74"/>
                     <a:stretch>
                       <a:fillRect/>
                     </a:stretch>
@@ -6049,18 +6035,18 @@
           <wp:inline>
             <wp:extent cx="5943600" cy="5943600"/>
             <wp:effectExtent b="0" l="0" r="0" t="0"/>
-            <wp:docPr descr="Figure 10: Reasons nets were not used the previous night, Nigeria" title="" id="80" name="Picture"/>
+            <wp:docPr descr="Figure 10: Reasons nets were not used the previous night, Nigeria" title="" id="78" name="Picture"/>
             <a:graphic>
               <a:graphicData uri="http://schemas.openxmlformats.org/drawingml/2006/picture">
                 <pic:pic>
                   <pic:nvPicPr>
-                    <pic:cNvPr descr="reasons_paper_v2_files/figure-docx/ng-reas-1.png" id="81" name="Picture"/>
+                    <pic:cNvPr descr="reasons_paper_v2_files/figure-docx/ng-reas-1.png" id="79" name="Picture"/>
                     <pic:cNvPicPr>
                       <a:picLocks noChangeArrowheads="1" noChangeAspect="1"/>
                     </pic:cNvPicPr>
                   </pic:nvPicPr>
                   <pic:blipFill>
-                    <a:blip r:embed="rId79"/>
+                    <a:blip r:embed="rId77"/>
                     <a:stretch>
                       <a:fillRect/>
                     </a:stretch>
@@ -6104,18 +6090,18 @@
           <wp:inline>
             <wp:extent cx="5943600" cy="5943600"/>
             <wp:effectExtent b="0" l="0" r="0" t="0"/>
-            <wp:docPr descr="Figure 11: Reasons nets were not used the previous night, Senegal" title="" id="83" name="Picture"/>
+            <wp:docPr descr="Figure 11: Reasons nets were not used the previous night, Senegal" title="" id="81" name="Picture"/>
             <a:graphic>
               <a:graphicData uri="http://schemas.openxmlformats.org/drawingml/2006/picture">
                 <pic:pic>
                   <pic:nvPicPr>
-                    <pic:cNvPr descr="reasons_paper_v2_files/figure-docx/sn-reas-1.png" id="84" name="Picture"/>
+                    <pic:cNvPr descr="reasons_paper_v2_files/figure-docx/sn-reas-1.png" id="82" name="Picture"/>
                     <pic:cNvPicPr>
                       <a:picLocks noChangeArrowheads="1" noChangeAspect="1"/>
                     </pic:cNvPicPr>
                   </pic:nvPicPr>
                   <pic:blipFill>
-                    <a:blip r:embed="rId82"/>
+                    <a:blip r:embed="rId80"/>
                     <a:stretch>
                       <a:fillRect/>
                     </a:stretch>
@@ -6159,18 +6145,18 @@
           <wp:inline>
             <wp:extent cx="5943600" cy="5943600"/>
             <wp:effectExtent b="0" l="0" r="0" t="0"/>
-            <wp:docPr descr="Figure 12: Reasons nets were not used the previous night, Tanzania" title="" id="86" name="Picture"/>
+            <wp:docPr descr="Figure 12: Reasons nets were not used the previous night, Tanzania" title="" id="84" name="Picture"/>
             <a:graphic>
               <a:graphicData uri="http://schemas.openxmlformats.org/drawingml/2006/picture">
                 <pic:pic>
                   <pic:nvPicPr>
-                    <pic:cNvPr descr="reasons_paper_v2_files/figure-docx/tz-reas-1.png" id="87" name="Picture"/>
+                    <pic:cNvPr descr="reasons_paper_v2_files/figure-docx/tz-reas-1.png" id="85" name="Picture"/>
                     <pic:cNvPicPr>
                       <a:picLocks noChangeArrowheads="1" noChangeAspect="1"/>
                     </pic:cNvPicPr>
                   </pic:nvPicPr>
                   <pic:blipFill>
-                    <a:blip r:embed="rId85"/>
+                    <a:blip r:embed="rId83"/>
                     <a:stretch>
                       <a:fillRect/>
                     </a:stretch>
@@ -6214,18 +6200,18 @@
           <wp:inline>
             <wp:extent cx="5943600" cy="5943600"/>
             <wp:effectExtent b="0" l="0" r="0" t="0"/>
-            <wp:docPr descr="Figure 13: Reasons nets were not used the previous night, Uganda" title="" id="89" name="Picture"/>
+            <wp:docPr descr="Figure 13: Reasons nets were not used the previous night, Uganda" title="" id="87" name="Picture"/>
             <a:graphic>
               <a:graphicData uri="http://schemas.openxmlformats.org/drawingml/2006/picture">
                 <pic:pic>
                   <pic:nvPicPr>
-                    <pic:cNvPr descr="reasons_paper_v2_files/figure-docx/ug-reas-1.png" id="90" name="Picture"/>
+                    <pic:cNvPr descr="reasons_paper_v2_files/figure-docx/ug-reas-1.png" id="88" name="Picture"/>
                     <pic:cNvPicPr>
                       <a:picLocks noChangeArrowheads="1" noChangeAspect="1"/>
                     </pic:cNvPicPr>
                   </pic:nvPicPr>
                   <pic:blipFill>
-                    <a:blip r:embed="rId88"/>
+                    <a:blip r:embed="rId86"/>
                     <a:stretch>
                       <a:fillRect/>
                     </a:stretch>
@@ -6260,8 +6246,8 @@
         <w:t xml:space="preserve">Figure 13: Reasons nets were not used the previous night, Uganda</w:t>
       </w:r>
     </w:p>
-    <w:bookmarkEnd w:id="91"/>
-    <w:bookmarkStart w:id="135" w:name="references"/>
+    <w:bookmarkEnd w:id="89"/>
+    <w:bookmarkStart w:id="133" w:name="references"/>
     <w:p>
       <w:pPr>
         <w:pStyle w:val="Heading1"/>
@@ -6270,8 +6256,8 @@
         <w:t xml:space="preserve">References</w:t>
       </w:r>
     </w:p>
-    <w:bookmarkStart w:id="134" w:name="refs"/>
-    <w:bookmarkStart w:id="93" w:name="ref-Milliner:2016um"/>
+    <w:bookmarkStart w:id="132" w:name="refs"/>
+    <w:bookmarkStart w:id="91" w:name="ref-Milliner:2016um"/>
     <w:p>
       <w:pPr>
         <w:pStyle w:val="Bibliography"/>
@@ -6282,7 +6268,7 @@
       <w:r>
         <w:t xml:space="preserve"> </w:t>
       </w:r>
-      <w:hyperlink r:id="rId92">
+      <w:hyperlink r:id="rId90">
         <w:r>
           <w:rPr>
             <w:rStyle w:val="Hyperlink"/>
@@ -6294,8 +6280,8 @@
         <w:t xml:space="preserve">. 2021.</w:t>
       </w:r>
     </w:p>
-    <w:bookmarkEnd w:id="93"/>
-    <w:bookmarkStart w:id="95" w:name="ref-Bhatt:2015gn"/>
+    <w:bookmarkEnd w:id="91"/>
+    <w:bookmarkStart w:id="93" w:name="ref-Bhatt:2015gn"/>
     <w:p>
       <w:pPr>
         <w:pStyle w:val="Bibliography"/>
@@ -6315,7 +6301,7 @@
       <w:r>
         <w:t xml:space="preserve"> </w:t>
       </w:r>
-      <w:hyperlink r:id="rId94">
+      <w:hyperlink r:id="rId92">
         <w:r>
           <w:rPr>
             <w:rStyle w:val="Hyperlink"/>
@@ -6327,8 +6313,8 @@
         <w:t xml:space="preserve">.</w:t>
       </w:r>
     </w:p>
-    <w:bookmarkEnd w:id="95"/>
-    <w:bookmarkStart w:id="97" w:name="ref-Koenker:2018gx"/>
+    <w:bookmarkEnd w:id="93"/>
+    <w:bookmarkStart w:id="95" w:name="ref-Koenker:2018gx"/>
     <w:p>
       <w:pPr>
         <w:pStyle w:val="Bibliography"/>
@@ -6339,7 +6325,7 @@
       <w:r>
         <w:t xml:space="preserve"> </w:t>
       </w:r>
-      <w:hyperlink r:id="rId96">
+      <w:hyperlink r:id="rId94">
         <w:r>
           <w:rPr>
             <w:rStyle w:val="Hyperlink"/>
@@ -6351,8 +6337,8 @@
         <w:t xml:space="preserve"> Malar J. 2018;1–1.</w:t>
       </w:r>
     </w:p>
-    <w:bookmarkEnd w:id="97"/>
-    <w:bookmarkStart w:id="99" w:name="ref-Girond:2018bc"/>
+    <w:bookmarkEnd w:id="95"/>
+    <w:bookmarkStart w:id="97" w:name="ref-Girond:2018bc"/>
     <w:p>
       <w:pPr>
         <w:pStyle w:val="Bibliography"/>
@@ -6363,7 +6349,7 @@
       <w:r>
         <w:t xml:space="preserve"> </w:t>
       </w:r>
-      <w:hyperlink r:id="rId98">
+      <w:hyperlink r:id="rId96">
         <w:r>
           <w:rPr>
             <w:rStyle w:val="Hyperlink"/>
@@ -6375,8 +6361,8 @@
         <w:t xml:space="preserve">. EClinicalMedicine. 2018;1 C:62–9.</w:t>
       </w:r>
     </w:p>
-    <w:bookmarkEnd w:id="99"/>
-    <w:bookmarkStart w:id="101" w:name="ref-10.1038/s41467-021-23707-7"/>
+    <w:bookmarkEnd w:id="97"/>
+    <w:bookmarkStart w:id="99" w:name="ref-10.1038/s41467-021-23707-7"/>
     <w:p>
       <w:pPr>
         <w:pStyle w:val="Bibliography"/>
@@ -6387,7 +6373,7 @@
       <w:r>
         <w:t xml:space="preserve"> </w:t>
       </w:r>
-      <w:hyperlink r:id="rId100">
+      <w:hyperlink r:id="rId98">
         <w:r>
           <w:rPr>
             <w:rStyle w:val="Hyperlink"/>
@@ -6399,8 +6385,8 @@
         <w:t xml:space="preserve">. Nature Communications. 2021;12:3589.</w:t>
       </w:r>
     </w:p>
-    <w:bookmarkEnd w:id="101"/>
-    <w:bookmarkStart w:id="103" w:name="ref-Pulford:2011dc"/>
+    <w:bookmarkEnd w:id="99"/>
+    <w:bookmarkStart w:id="101" w:name="ref-Pulford:2011dc"/>
     <w:p>
       <w:pPr>
         <w:pStyle w:val="Bibliography"/>
@@ -6411,7 +6397,7 @@
       <w:r>
         <w:t xml:space="preserve"> </w:t>
       </w:r>
-      <w:hyperlink r:id="rId102">
+      <w:hyperlink r:id="rId100">
         <w:r>
           <w:rPr>
             <w:rStyle w:val="Hyperlink"/>
@@ -6423,8 +6409,8 @@
         <w:t xml:space="preserve"> Malar J. 2011;10:83.</w:t>
       </w:r>
     </w:p>
-    <w:bookmarkEnd w:id="103"/>
-    <w:bookmarkStart w:id="105" w:name="ref-10.1080/13648470.2021.1884185"/>
+    <w:bookmarkEnd w:id="101"/>
+    <w:bookmarkStart w:id="103" w:name="ref-10.1080/13648470.2021.1884185"/>
     <w:p>
       <w:pPr>
         <w:pStyle w:val="Bibliography"/>
@@ -6435,7 +6421,7 @@
       <w:r>
         <w:t xml:space="preserve"> </w:t>
       </w:r>
-      <w:hyperlink r:id="rId104">
+      <w:hyperlink r:id="rId102">
         <w:r>
           <w:rPr>
             <w:rStyle w:val="Hyperlink"/>
@@ -6465,8 +6451,8 @@
         <w:t xml:space="preserve">. Anthropology &amp; Medicine. 2021;1–8.</w:t>
       </w:r>
     </w:p>
-    <w:bookmarkEnd w:id="105"/>
-    <w:bookmarkStart w:id="107" w:name="ref-Koenker:2019id"/>
+    <w:bookmarkEnd w:id="103"/>
+    <w:bookmarkStart w:id="105" w:name="ref-Koenker:2019id"/>
     <w:p>
       <w:pPr>
         <w:pStyle w:val="Bibliography"/>
@@ -6477,7 +6463,7 @@
       <w:r>
         <w:t xml:space="preserve"> </w:t>
       </w:r>
-      <w:hyperlink r:id="rId106">
+      <w:hyperlink r:id="rId104">
         <w:r>
           <w:rPr>
             <w:rStyle w:val="Hyperlink"/>
@@ -6489,8 +6475,8 @@
         <w:t xml:space="preserve">. Habitat targeting for controlling aquatic stages of malaria vectors in Africa. 2019;101:371–82.</w:t>
       </w:r>
     </w:p>
-    <w:bookmarkEnd w:id="107"/>
-    <w:bookmarkStart w:id="109" w:name="ref-Ahorlu:2019ck"/>
+    <w:bookmarkEnd w:id="105"/>
+    <w:bookmarkStart w:id="107" w:name="ref-Ahorlu:2019ck"/>
     <w:p>
       <w:pPr>
         <w:pStyle w:val="Bibliography"/>
@@ -6501,7 +6487,7 @@
       <w:r>
         <w:t xml:space="preserve"> </w:t>
       </w:r>
-      <w:hyperlink r:id="rId108">
+      <w:hyperlink r:id="rId106">
         <w:r>
           <w:rPr>
             <w:rStyle w:val="Hyperlink"/>
@@ -6513,8 +6499,8 @@
         <w:t xml:space="preserve">. Malar J. 2019;1–3.</w:t>
       </w:r>
     </w:p>
-    <w:bookmarkEnd w:id="109"/>
-    <w:bookmarkStart w:id="111" w:name="ref-Toe:2009gb"/>
+    <w:bookmarkEnd w:id="107"/>
+    <w:bookmarkStart w:id="109" w:name="ref-Toe:2009gb"/>
     <w:p>
       <w:pPr>
         <w:pStyle w:val="Bibliography"/>
@@ -6525,7 +6511,7 @@
       <w:r>
         <w:t xml:space="preserve"> </w:t>
       </w:r>
-      <w:hyperlink r:id="rId110">
+      <w:hyperlink r:id="rId108">
         <w:r>
           <w:rPr>
             <w:rStyle w:val="Hyperlink"/>
@@ -6537,8 +6523,8 @@
         <w:t xml:space="preserve"> Malar J. 2009;8:175.</w:t>
       </w:r>
     </w:p>
-    <w:bookmarkEnd w:id="111"/>
-    <w:bookmarkStart w:id="113" w:name="ref-Lam:2014fc"/>
+    <w:bookmarkEnd w:id="109"/>
+    <w:bookmarkStart w:id="111" w:name="ref-Lam:2014fc"/>
     <w:p>
       <w:pPr>
         <w:pStyle w:val="Bibliography"/>
@@ -6549,7 +6535,7 @@
       <w:r>
         <w:t xml:space="preserve"> </w:t>
       </w:r>
-      <w:hyperlink r:id="rId112">
+      <w:hyperlink r:id="rId110">
         <w:r>
           <w:rPr>
             <w:rStyle w:val="Hyperlink"/>
@@ -6561,8 +6547,8 @@
         <w:t xml:space="preserve"> Malar J. 2014;13:183.</w:t>
       </w:r>
     </w:p>
-    <w:bookmarkEnd w:id="113"/>
-    <w:bookmarkStart w:id="115" w:name="ref-Galvin:2011ea"/>
+    <w:bookmarkEnd w:id="111"/>
+    <w:bookmarkStart w:id="113" w:name="ref-Galvin:2011ea"/>
     <w:p>
       <w:pPr>
         <w:pStyle w:val="Bibliography"/>
@@ -6573,7 +6559,7 @@
       <w:r>
         <w:t xml:space="preserve"> </w:t>
       </w:r>
-      <w:hyperlink r:id="rId114">
+      <w:hyperlink r:id="rId112">
         <w:r>
           <w:rPr>
             <w:rStyle w:val="Hyperlink"/>
@@ -6585,8 +6571,8 @@
         <w:t xml:space="preserve"> J Multidiscip Healthc. 2011;4:73–83.</w:t>
       </w:r>
     </w:p>
-    <w:bookmarkEnd w:id="115"/>
-    <w:bookmarkStart w:id="117" w:name="ref-10.1186/s12936-021-03705-2"/>
+    <w:bookmarkEnd w:id="113"/>
+    <w:bookmarkStart w:id="115" w:name="ref-10.1186/s12936-021-03705-2"/>
     <w:p>
       <w:pPr>
         <w:pStyle w:val="Bibliography"/>
@@ -6597,7 +6583,7 @@
       <w:r>
         <w:t xml:space="preserve"> </w:t>
       </w:r>
-      <w:hyperlink r:id="rId116">
+      <w:hyperlink r:id="rId114">
         <w:r>
           <w:rPr>
             <w:rStyle w:val="Hyperlink"/>
@@ -6609,8 +6595,8 @@
         <w:t xml:space="preserve">. Malaria Journal. 2021;20:168.</w:t>
       </w:r>
     </w:p>
-    <w:bookmarkEnd w:id="117"/>
-    <w:bookmarkStart w:id="119" w:name="ref-10.1186/s12936-022-04126-5"/>
+    <w:bookmarkEnd w:id="115"/>
+    <w:bookmarkStart w:id="117" w:name="ref-10.1186/s12936-022-04126-5"/>
     <w:p>
       <w:pPr>
         <w:pStyle w:val="Bibliography"/>
@@ -6621,7 +6607,7 @@
       <w:r>
         <w:t xml:space="preserve"> </w:t>
       </w:r>
-      <w:hyperlink r:id="rId118">
+      <w:hyperlink r:id="rId116">
         <w:r>
           <w:rPr>
             <w:rStyle w:val="Hyperlink"/>
@@ -6639,8 +6625,8 @@
         <w:t xml:space="preserve">. Malaria Journal. 2022;21:101.</w:t>
       </w:r>
     </w:p>
-    <w:bookmarkEnd w:id="119"/>
-    <w:bookmarkStart w:id="121" w:name="ref-10.1371/journal.pmed.1003248"/>
+    <w:bookmarkEnd w:id="117"/>
+    <w:bookmarkStart w:id="119" w:name="ref-10.1371/journal.pmed.1003248"/>
     <w:p>
       <w:pPr>
         <w:pStyle w:val="Bibliography"/>
@@ -6651,7 +6637,7 @@
       <w:r>
         <w:t xml:space="preserve"> </w:t>
       </w:r>
-      <w:hyperlink r:id="rId120">
+      <w:hyperlink r:id="rId118">
         <w:r>
           <w:rPr>
             <w:rStyle w:val="Hyperlink"/>
@@ -6663,8 +6649,8 @@
         <w:t xml:space="preserve">. PLOS Medicine. 2020;17:e1003248.</w:t>
       </w:r>
     </w:p>
-    <w:bookmarkEnd w:id="121"/>
-    <w:bookmarkStart w:id="123" w:name="ref-10.1186/s12936-021-03686-2"/>
+    <w:bookmarkEnd w:id="119"/>
+    <w:bookmarkStart w:id="121" w:name="ref-10.1186/s12936-021-03686-2"/>
     <w:p>
       <w:pPr>
         <w:pStyle w:val="Bibliography"/>
@@ -6675,7 +6661,7 @@
       <w:r>
         <w:t xml:space="preserve"> </w:t>
       </w:r>
-      <w:hyperlink r:id="rId122">
+      <w:hyperlink r:id="rId120">
         <w:r>
           <w:rPr>
             <w:rStyle w:val="Hyperlink"/>
@@ -6687,8 +6673,8 @@
         <w:t xml:space="preserve">. Malaria Journal. 2021;20:171.</w:t>
       </w:r>
     </w:p>
-    <w:bookmarkEnd w:id="123"/>
-    <w:bookmarkStart w:id="125" w:name="ref-10.1186/s12936-021-03976-9"/>
+    <w:bookmarkEnd w:id="121"/>
+    <w:bookmarkStart w:id="123" w:name="ref-10.1186/s12936-021-03976-9"/>
     <w:p>
       <w:pPr>
         <w:pStyle w:val="Bibliography"/>
@@ -6699,7 +6685,7 @@
       <w:r>
         <w:t xml:space="preserve"> </w:t>
       </w:r>
-      <w:hyperlink r:id="rId124">
+      <w:hyperlink r:id="rId122">
         <w:r>
           <w:rPr>
             <w:rStyle w:val="Hyperlink"/>
@@ -6711,8 +6697,8 @@
         <w:t xml:space="preserve">. Malaria Journal. 2021;20.</w:t>
       </w:r>
     </w:p>
-    <w:bookmarkEnd w:id="125"/>
-    <w:bookmarkStart w:id="126" w:name="ref-WorldHealthOrganization:2019ws"/>
+    <w:bookmarkEnd w:id="123"/>
+    <w:bookmarkStart w:id="124" w:name="ref-WorldHealthOrganization:2019ws"/>
     <w:p>
       <w:pPr>
         <w:pStyle w:val="Bibliography"/>
@@ -6730,8 +6716,8 @@
         <w:t xml:space="preserve">. 2019.</w:t>
       </w:r>
     </w:p>
-    <w:bookmarkEnd w:id="126"/>
-    <w:bookmarkStart w:id="128" w:name="ref-Mattern:2016dp"/>
+    <w:bookmarkEnd w:id="124"/>
+    <w:bookmarkStart w:id="126" w:name="ref-Mattern:2016dp"/>
     <w:p>
       <w:pPr>
         <w:pStyle w:val="Bibliography"/>
@@ -6742,7 +6728,7 @@
       <w:r>
         <w:t xml:space="preserve"> </w:t>
       </w:r>
-      <w:hyperlink r:id="rId127">
+      <w:hyperlink r:id="rId125">
         <w:r>
           <w:rPr>
             <w:rStyle w:val="Hyperlink"/>
@@ -6766,8 +6752,8 @@
         <w:t xml:space="preserve">. PloS one. 2016;11:e0151068–14.</w:t>
       </w:r>
     </w:p>
-    <w:bookmarkEnd w:id="128"/>
-    <w:bookmarkStart w:id="130" w:name="ref-Berthe:2014ja"/>
+    <w:bookmarkEnd w:id="126"/>
+    <w:bookmarkStart w:id="128" w:name="ref-Berthe:2014ja"/>
     <w:p>
       <w:pPr>
         <w:pStyle w:val="Bibliography"/>
@@ -6778,7 +6764,7 @@
       <w:r>
         <w:t xml:space="preserve"> </w:t>
       </w:r>
-      <w:hyperlink r:id="rId129">
+      <w:hyperlink r:id="rId127">
         <w:r>
           <w:rPr>
             <w:rStyle w:val="Hyperlink"/>
@@ -6790,8 +6776,8 @@
         <w:t xml:space="preserve"> Malar J. 2014;13:357.</w:t>
       </w:r>
     </w:p>
-    <w:bookmarkEnd w:id="130"/>
-    <w:bookmarkStart w:id="131" w:name="ref-Sande:2012vb"/>
+    <w:bookmarkEnd w:id="128"/>
+    <w:bookmarkStart w:id="129" w:name="ref-Sande:2012vb"/>
     <w:p>
       <w:pPr>
         <w:pStyle w:val="Bibliography"/>
@@ -6809,8 +6795,8 @@
         <w:t xml:space="preserve">. Pan Afr Med J. 2012;13.</w:t>
       </w:r>
     </w:p>
-    <w:bookmarkEnd w:id="131"/>
-    <w:bookmarkStart w:id="133" w:name="ref-Anonymous:2015ff"/>
+    <w:bookmarkEnd w:id="129"/>
+    <w:bookmarkStart w:id="131" w:name="ref-Anonymous:2015ff"/>
     <w:p>
       <w:pPr>
         <w:pStyle w:val="Bibliography"/>
@@ -6821,7 +6807,7 @@
       <w:r>
         <w:t xml:space="preserve"> </w:t>
       </w:r>
-      <w:hyperlink r:id="rId132">
+      <w:hyperlink r:id="rId130">
         <w:r>
           <w:rPr>
             <w:rStyle w:val="Hyperlink"/>
@@ -6833,9 +6819,9 @@
         <w:t xml:space="preserve"> PLoS One. 2015;10:e0119078.</w:t>
       </w:r>
     </w:p>
+    <w:bookmarkEnd w:id="131"/>
+    <w:bookmarkEnd w:id="132"/>
     <w:bookmarkEnd w:id="133"/>
-    <w:bookmarkEnd w:id="134"/>
-    <w:bookmarkEnd w:id="135"/>
     <w:sectPr>
       <w:pgSz w:h="15840" w:w="12240"/>
       <w:pgMar w:bottom="1440" w:footer="720" w:gutter="0" w:header="720" w:left="1440" w:right="1440" w:top="1440"/>
@@ -7216,102 +7202,12 @@
         <w:t xml:space="preserve"> </w:t>
       </w:r>
       <w:r>
-        <w:t xml:space="preserve">Johns</w:t>
-      </w:r>
-      <w:r>
-        <w:t xml:space="preserve"> </w:t>
-      </w:r>
-      <w:r>
-        <w:t xml:space="preserve">Hopkins</w:t>
-      </w:r>
-      <w:r>
-        <w:t xml:space="preserve"> </w:t>
-      </w:r>
-      <w:r>
-        <w:t xml:space="preserve">Bloomberg</w:t>
-      </w:r>
-      <w:r>
-        <w:t xml:space="preserve"> </w:t>
-      </w:r>
-      <w:r>
-        <w:t xml:space="preserve">School</w:t>
-      </w:r>
-      <w:r>
-        <w:t xml:space="preserve"> </w:t>
-      </w:r>
-      <w:r>
-        <w:t xml:space="preserve">of</w:t>
-      </w:r>
-      <w:r>
-        <w:t xml:space="preserve"> </w:t>
-      </w:r>
-      <w:r>
-        <w:t xml:space="preserve">Public</w:t>
-      </w:r>
-      <w:r>
-        <w:t xml:space="preserve"> </w:t>
-      </w:r>
-      <w:r>
-        <w:t xml:space="preserve">Health</w:t>
-      </w:r>
-      <w:r>
-        <w:t xml:space="preserve"> </w:t>
-      </w:r>
-      <w:r>
-        <w:t xml:space="preserve">Center</w:t>
-      </w:r>
-      <w:r>
-        <w:t xml:space="preserve"> </w:t>
-      </w:r>
-      <w:r>
-        <w:t xml:space="preserve">for</w:t>
-      </w:r>
-      <w:r>
-        <w:t xml:space="preserve"> </w:t>
-      </w:r>
-      <w:r>
-        <w:t xml:space="preserve">Communication</w:t>
-      </w:r>
-      <w:r>
-        <w:t xml:space="preserve"> </w:t>
-      </w:r>
-      <w:r>
-        <w:t xml:space="preserve">Programs,</w:t>
+        <w:t xml:space="preserve">ICF,</w:t>
       </w:r>
       <w:r>
         <w:t xml:space="preserve"> </w:t>
       </w:r>
       <w:hyperlink r:id="rId31">
-        <w:r>
-          <w:rPr>
-            <w:rStyle w:val="Hyperlink"/>
-          </w:rPr>
-          <w:t xml:space="preserve">kuorkumoji@jhu.edu</w:t>
-        </w:r>
-      </w:hyperlink>
-    </w:p>
-  </w:footnote>
-  <w:footnote w:id="32">
-    <w:p>
-      <w:pPr>
-        <w:pStyle w:val="FootnoteText"/>
-      </w:pPr>
-      <w:r>
-        <w:rPr>
-          <w:rStyle w:val="FootnoteReference"/>
-        </w:rPr>
-        <w:footnoteRef/>
-      </w:r>
-      <w:r>
-        <w:t xml:space="preserve"> </w:t>
-      </w:r>
-      <w:r>
-        <w:t xml:space="preserve">ICF,</w:t>
-      </w:r>
-      <w:r>
-        <w:t xml:space="preserve"> </w:t>
-      </w:r>
-      <w:hyperlink r:id="rId33">
         <w:r>
           <w:rPr>
             <w:rStyle w:val="Hyperlink"/>

</xml_diff>